<commit_message>
Fehlerbehebung bei context-dict HH-Satzung
</commit_message>
<xml_diff>
--- a/wordtemplates/05_Vorbericht_uebersicht_erghh.docx
+++ b/wordtemplates/05_Vorbericht_uebersicht_erghh.docx
@@ -7,13 +7,38 @@
         <w:pStyle w:val="berschrift1"/>
       </w:pPr>
       <w:r>
-        <w:t>4. Haushalt 2023</w:t>
+        <w:t xml:space="preserve">4. Haushalt </w:t>
+      </w:r>
+      <w:r>
+        <w:t>{{</w:t>
+      </w:r>
+      <w:proofErr w:type="spellStart"/>
+      <w:r>
+        <w:t>hhj</w:t>
+      </w:r>
+      <w:proofErr w:type="spellEnd"/>
+      <w:r>
+        <w:t>}}</w:t>
       </w:r>
     </w:p>
     <w:p/>
     <w:p>
       <w:r>
-        <w:t>Aufgeführt werden, außer im Finanzbereich, zunächst die wesentlichen (Abweichung größer als 10.000 €) Veränderungen gegenüber der Vorjahresplanung</w:t>
+        <w:t xml:space="preserve">Aufgeführt werden, außer im Finanzbereich, zunächst die wesentlichen (Abweichung größer als </w:t>
+      </w:r>
+      <w:r>
+        <w:t>{{</w:t>
+      </w:r>
+      <w:proofErr w:type="spellStart"/>
+      <w:r>
+        <w:t>abw_sucher</w:t>
+      </w:r>
+      <w:proofErr w:type="spellEnd"/>
+      <w:r>
+        <w:t>}}</w:t>
+      </w:r>
+      <w:r>
+        <w:t xml:space="preserve"> Veränderungen gegenüber der Vorjahresplanung</w:t>
       </w:r>
     </w:p>
     <w:p/>
@@ -22,7 +47,18 @@
         <w:pStyle w:val="berschrift2"/>
       </w:pPr>
       <w:r>
-        <w:t>4.1 Überblick über den Ergebnishaushalt 2023</w:t>
+        <w:t xml:space="preserve">4.1 Überblick über den Ergebnishaushalt </w:t>
+      </w:r>
+      <w:r>
+        <w:t>{{</w:t>
+      </w:r>
+      <w:proofErr w:type="spellStart"/>
+      <w:r>
+        <w:t>hhj</w:t>
+      </w:r>
+      <w:proofErr w:type="spellEnd"/>
+      <w:r>
+        <w:t>}}</w:t>
       </w:r>
     </w:p>
     <w:p/>
@@ -42,11 +78,11 @@
         <w:tblLook w:val="04A0" w:firstRow="1" w:lastRow="0" w:firstColumn="1" w:lastColumn="0" w:noHBand="0" w:noVBand="1"/>
       </w:tblPr>
       <w:tblGrid>
-        <w:gridCol w:w="563"/>
-        <w:gridCol w:w="3833"/>
-        <w:gridCol w:w="1589"/>
-        <w:gridCol w:w="1589"/>
-        <w:gridCol w:w="1588"/>
+        <w:gridCol w:w="553"/>
+        <w:gridCol w:w="3752"/>
+        <w:gridCol w:w="1618"/>
+        <w:gridCol w:w="1602"/>
+        <w:gridCol w:w="1687"/>
       </w:tblGrid>
       <w:tr>
         <w:trPr>
@@ -54,7 +90,7 @@
         </w:trPr>
         <w:tc>
           <w:tcPr>
-            <w:tcW w:w="562" w:type="dxa"/>
+            <w:tcW w:w="563" w:type="dxa"/>
             <w:tcBorders>
               <w:top w:val="single" w:sz="4" w:space="0" w:color="auto"/>
               <w:left w:val="single" w:sz="4" w:space="0" w:color="auto"/>
@@ -122,6 +158,77 @@
         </w:tc>
         <w:tc>
           <w:tcPr>
+            <w:tcW w:w="1651" w:type="dxa"/>
+            <w:tcBorders>
+              <w:top w:val="single" w:sz="4" w:space="0" w:color="auto"/>
+              <w:left w:val="single" w:sz="4" w:space="0" w:color="auto"/>
+              <w:bottom w:val="single" w:sz="4" w:space="0" w:color="auto"/>
+              <w:right w:val="single" w:sz="4" w:space="0" w:color="auto"/>
+            </w:tcBorders>
+            <w:shd w:val="clear" w:color="auto" w:fill="auto"/>
+            <w:noWrap/>
+            <w:vAlign w:val="bottom"/>
+            <w:hideMark/>
+          </w:tcPr>
+          <w:p>
+            <w:pPr>
+              <w:spacing w:after="0"/>
+              <w:jc w:val="left"/>
+              <w:rPr>
+                <w:rFonts w:ascii="Calibri" w:eastAsia="Times New Roman" w:hAnsi="Calibri" w:cs="Calibri"/>
+                <w:color w:val="000000"/>
+                <w:lang w:eastAsia="de-DE"/>
+              </w:rPr>
+            </w:pPr>
+            <w:r>
+              <w:rPr>
+                <w:rFonts w:ascii="Calibri" w:eastAsia="Times New Roman" w:hAnsi="Calibri" w:cs="Calibri"/>
+                <w:color w:val="000000"/>
+                <w:lang w:eastAsia="de-DE"/>
+              </w:rPr>
+              <w:t>Haushaltsansatz</w:t>
+            </w:r>
+          </w:p>
+          <w:p>
+            <w:pPr>
+              <w:spacing w:after="0"/>
+              <w:jc w:val="left"/>
+              <w:rPr>
+                <w:rFonts w:ascii="Calibri" w:eastAsia="Times New Roman" w:hAnsi="Calibri" w:cs="Calibri"/>
+                <w:color w:val="000000"/>
+                <w:lang w:eastAsia="de-DE"/>
+              </w:rPr>
+            </w:pPr>
+            <w:r>
+              <w:rPr>
+                <w:rFonts w:ascii="Calibri" w:eastAsia="Times New Roman" w:hAnsi="Calibri" w:cs="Calibri"/>
+                <w:color w:val="000000"/>
+                <w:lang w:eastAsia="de-DE"/>
+              </w:rPr>
+              <w:t>{{</w:t>
+            </w:r>
+            <w:proofErr w:type="spellStart"/>
+            <w:r>
+              <w:rPr>
+                <w:rFonts w:ascii="Calibri" w:eastAsia="Times New Roman" w:hAnsi="Calibri" w:cs="Calibri"/>
+                <w:color w:val="000000"/>
+                <w:lang w:eastAsia="de-DE"/>
+              </w:rPr>
+              <w:t>hhj</w:t>
+            </w:r>
+            <w:proofErr w:type="spellEnd"/>
+            <w:r>
+              <w:rPr>
+                <w:rFonts w:ascii="Calibri" w:eastAsia="Times New Roman" w:hAnsi="Calibri" w:cs="Calibri"/>
+                <w:color w:val="000000"/>
+                <w:lang w:eastAsia="de-DE"/>
+              </w:rPr>
+              <w:t>}}</w:t>
+            </w:r>
+          </w:p>
+        </w:tc>
+        <w:tc>
+          <w:tcPr>
             <w:tcW w:w="1589" w:type="dxa"/>
             <w:tcBorders>
               <w:top w:val="single" w:sz="4" w:space="0" w:color="auto"/>
@@ -129,10 +236,7 @@
               <w:bottom w:val="single" w:sz="4" w:space="0" w:color="auto"/>
               <w:right w:val="single" w:sz="4" w:space="0" w:color="auto"/>
             </w:tcBorders>
-            <w:shd w:val="clear" w:color="auto" w:fill="auto"/>
-            <w:noWrap/>
-            <w:vAlign w:val="bottom"/>
-            <w:hideMark/>
+            <w:vAlign w:val="bottom"/>
           </w:tcPr>
           <w:p>
             <w:pPr>
@@ -169,13 +273,13 @@
                 <w:color w:val="000000"/>
                 <w:lang w:eastAsia="de-DE"/>
               </w:rPr>
-              <w:t>2023</w:t>
-            </w:r>
-          </w:p>
-        </w:tc>
-        <w:tc>
-          <w:tcPr>
-            <w:tcW w:w="1589" w:type="dxa"/>
+              <w:t>{{hhj-1}}</w:t>
+            </w:r>
+          </w:p>
+        </w:tc>
+        <w:tc>
+          <w:tcPr>
+            <w:tcW w:w="1526" w:type="dxa"/>
             <w:tcBorders>
               <w:top w:val="single" w:sz="4" w:space="0" w:color="auto"/>
               <w:left w:val="single" w:sz="4" w:space="0" w:color="auto"/>
@@ -200,7 +304,7 @@
                 <w:color w:val="000000"/>
                 <w:lang w:eastAsia="de-DE"/>
               </w:rPr>
-              <w:t>Haushaltsansatz</w:t>
+              <w:t>Vorl.</w:t>
             </w:r>
           </w:p>
           <w:p>
@@ -219,67 +323,7 @@
                 <w:color w:val="000000"/>
                 <w:lang w:eastAsia="de-DE"/>
               </w:rPr>
-              <w:t>2022</w:t>
-            </w:r>
-          </w:p>
-        </w:tc>
-        <w:tc>
-          <w:tcPr>
-            <w:tcW w:w="1589" w:type="dxa"/>
-            <w:tcBorders>
-              <w:top w:val="single" w:sz="4" w:space="0" w:color="auto"/>
-              <w:left w:val="single" w:sz="4" w:space="0" w:color="auto"/>
-              <w:bottom w:val="single" w:sz="4" w:space="0" w:color="auto"/>
-              <w:right w:val="single" w:sz="4" w:space="0" w:color="auto"/>
-            </w:tcBorders>
-            <w:vAlign w:val="bottom"/>
-          </w:tcPr>
-          <w:p>
-            <w:pPr>
-              <w:spacing w:after="0"/>
-              <w:jc w:val="left"/>
-              <w:rPr>
-                <w:rFonts w:ascii="Calibri" w:eastAsia="Times New Roman" w:hAnsi="Calibri" w:cs="Calibri"/>
-                <w:color w:val="000000"/>
-                <w:lang w:eastAsia="de-DE"/>
-              </w:rPr>
-            </w:pPr>
-            <w:r>
-              <w:rPr>
-                <w:rFonts w:ascii="Calibri" w:eastAsia="Times New Roman" w:hAnsi="Calibri" w:cs="Calibri"/>
-                <w:color w:val="000000"/>
-                <w:lang w:eastAsia="de-DE"/>
-              </w:rPr>
-              <w:t>Vorl.</w:t>
-            </w:r>
-          </w:p>
-          <w:p>
-            <w:pPr>
-              <w:spacing w:after="0"/>
-              <w:jc w:val="left"/>
-              <w:rPr>
-                <w:rFonts w:ascii="Calibri" w:eastAsia="Times New Roman" w:hAnsi="Calibri" w:cs="Calibri"/>
-                <w:color w:val="000000"/>
-                <w:lang w:eastAsia="de-DE"/>
-              </w:rPr>
-            </w:pPr>
-            <w:proofErr w:type="spellStart"/>
-            <w:r>
-              <w:rPr>
-                <w:rFonts w:ascii="Calibri" w:eastAsia="Times New Roman" w:hAnsi="Calibri" w:cs="Calibri"/>
-                <w:color w:val="000000"/>
-                <w:lang w:eastAsia="de-DE"/>
-              </w:rPr>
-              <w:t>Rechnungserg</w:t>
-            </w:r>
-            <w:proofErr w:type="spellEnd"/>
-            <w:r>
-              <w:rPr>
-                <w:rFonts w:ascii="Calibri" w:eastAsia="Times New Roman" w:hAnsi="Calibri" w:cs="Calibri"/>
-                <w:color w:val="000000"/>
-                <w:lang w:eastAsia="de-DE"/>
-              </w:rPr>
-              <w:t>.</w:t>
+              <w:t>{{hhj-2}}</w:t>
             </w:r>
           </w:p>
         </w:tc>
@@ -290,7 +334,7 @@
         </w:trPr>
         <w:tc>
           <w:tcPr>
-            <w:tcW w:w="562" w:type="dxa"/>
+            <w:tcW w:w="563" w:type="dxa"/>
             <w:tcBorders>
               <w:top w:val="single" w:sz="4" w:space="0" w:color="auto"/>
               <w:left w:val="single" w:sz="4" w:space="0" w:color="auto"/>
@@ -312,6 +356,7 @@
                 <w:lang w:eastAsia="de-DE"/>
               </w:rPr>
             </w:pPr>
+            <w:bookmarkStart w:id="0" w:name="_GoBack" w:colFirst="2" w:colLast="4"/>
             <w:r>
               <w:rPr>
                 <w:rFonts w:ascii="Calibri" w:eastAsia="Times New Roman" w:hAnsi="Calibri" w:cs="Calibri"/>
@@ -358,6 +403,58 @@
         </w:tc>
         <w:tc>
           <w:tcPr>
+            <w:tcW w:w="1651" w:type="dxa"/>
+            <w:tcBorders>
+              <w:top w:val="single" w:sz="4" w:space="0" w:color="auto"/>
+              <w:left w:val="single" w:sz="4" w:space="0" w:color="auto"/>
+              <w:bottom w:val="nil"/>
+              <w:right w:val="single" w:sz="4" w:space="0" w:color="auto"/>
+            </w:tcBorders>
+            <w:shd w:val="clear" w:color="auto" w:fill="auto"/>
+            <w:noWrap/>
+            <w:vAlign w:val="bottom"/>
+            <w:hideMark/>
+          </w:tcPr>
+          <w:p>
+            <w:pPr>
+              <w:spacing w:after="0"/>
+              <w:jc w:val="right"/>
+              <w:rPr>
+                <w:rFonts w:ascii="Calibri" w:eastAsia="Times New Roman" w:hAnsi="Calibri" w:cs="Calibri"/>
+                <w:color w:val="000000"/>
+                <w:lang w:eastAsia="de-DE"/>
+              </w:rPr>
+            </w:pPr>
+            <w:r>
+              <w:rPr>
+                <w:rFonts w:ascii="Calibri" w:eastAsia="Times New Roman" w:hAnsi="Calibri" w:cs="Calibri"/>
+                <w:color w:val="000000"/>
+                <w:lang w:eastAsia="de-DE"/>
+              </w:rPr>
+              <w:t>{{</w:t>
+            </w:r>
+            <w:proofErr w:type="spellStart"/>
+            <w:r>
+              <w:rPr>
+                <w:rFonts w:ascii="Calibri" w:eastAsia="Times New Roman" w:hAnsi="Calibri" w:cs="Calibri"/>
+                <w:color w:val="000000"/>
+                <w:lang w:eastAsia="de-DE"/>
+              </w:rPr>
+              <w:t>e_p_steuern</w:t>
+            </w:r>
+            <w:proofErr w:type="spellEnd"/>
+            <w:r>
+              <w:rPr>
+                <w:rFonts w:ascii="Calibri" w:eastAsia="Times New Roman" w:hAnsi="Calibri" w:cs="Calibri"/>
+                <w:color w:val="000000"/>
+                <w:lang w:eastAsia="de-DE"/>
+              </w:rPr>
+              <w:t>}}</w:t>
+            </w:r>
+          </w:p>
+        </w:tc>
+        <w:tc>
+          <w:tcPr>
             <w:tcW w:w="1589" w:type="dxa"/>
             <w:tcBorders>
               <w:top w:val="single" w:sz="4" w:space="0" w:color="auto"/>
@@ -365,34 +462,49 @@
               <w:bottom w:val="nil"/>
               <w:right w:val="single" w:sz="4" w:space="0" w:color="auto"/>
             </w:tcBorders>
-            <w:shd w:val="clear" w:color="auto" w:fill="auto"/>
-            <w:noWrap/>
-            <w:vAlign w:val="bottom"/>
-            <w:hideMark/>
-          </w:tcPr>
-          <w:p>
-            <w:pPr>
-              <w:spacing w:after="0"/>
-              <w:jc w:val="right"/>
-              <w:rPr>
-                <w:rFonts w:ascii="Calibri" w:eastAsia="Times New Roman" w:hAnsi="Calibri" w:cs="Calibri"/>
-                <w:color w:val="000000"/>
-                <w:lang w:eastAsia="de-DE"/>
-              </w:rPr>
-            </w:pPr>
-            <w:r>
-              <w:rPr>
-                <w:rFonts w:ascii="Calibri" w:eastAsia="Times New Roman" w:hAnsi="Calibri" w:cs="Calibri"/>
-                <w:color w:val="000000"/>
-                <w:lang w:eastAsia="de-DE"/>
-              </w:rPr>
-              <w:t>5.007.000,00</w:t>
-            </w:r>
-          </w:p>
-        </w:tc>
-        <w:tc>
-          <w:tcPr>
-            <w:tcW w:w="1589" w:type="dxa"/>
+            <w:vAlign w:val="bottom"/>
+          </w:tcPr>
+          <w:p>
+            <w:pPr>
+              <w:spacing w:after="0"/>
+              <w:jc w:val="right"/>
+              <w:rPr>
+                <w:rFonts w:ascii="Calibri" w:eastAsia="Times New Roman" w:hAnsi="Calibri" w:cs="Calibri"/>
+                <w:color w:val="000000"/>
+                <w:lang w:eastAsia="de-DE"/>
+              </w:rPr>
+            </w:pPr>
+            <w:r>
+              <w:rPr>
+                <w:rFonts w:ascii="Calibri" w:eastAsia="Times New Roman" w:hAnsi="Calibri" w:cs="Calibri"/>
+                <w:color w:val="000000"/>
+                <w:lang w:eastAsia="de-DE"/>
+              </w:rPr>
+              <w:t>{{</w:t>
+            </w:r>
+            <w:proofErr w:type="spellStart"/>
+            <w:r>
+              <w:rPr>
+                <w:rFonts w:ascii="Calibri" w:eastAsia="Times New Roman" w:hAnsi="Calibri" w:cs="Calibri"/>
+                <w:color w:val="000000"/>
+                <w:lang w:eastAsia="de-DE"/>
+              </w:rPr>
+              <w:t>e_v_steuern</w:t>
+            </w:r>
+            <w:proofErr w:type="spellEnd"/>
+            <w:r>
+              <w:rPr>
+                <w:rFonts w:ascii="Calibri" w:eastAsia="Times New Roman" w:hAnsi="Calibri" w:cs="Calibri"/>
+                <w:color w:val="000000"/>
+                <w:lang w:eastAsia="de-DE"/>
+              </w:rPr>
+              <w:t>}}</w:t>
+            </w:r>
+          </w:p>
+        </w:tc>
+        <w:tc>
+          <w:tcPr>
+            <w:tcW w:w="1526" w:type="dxa"/>
             <w:tcBorders>
               <w:top w:val="single" w:sz="4" w:space="0" w:color="auto"/>
               <w:left w:val="single" w:sz="4" w:space="0" w:color="auto"/>
@@ -417,38 +529,25 @@
                 <w:color w:val="000000"/>
                 <w:lang w:eastAsia="de-DE"/>
               </w:rPr>
-              <w:t>4.406.950,00</w:t>
-            </w:r>
-          </w:p>
-        </w:tc>
-        <w:tc>
-          <w:tcPr>
-            <w:tcW w:w="1589" w:type="dxa"/>
-            <w:tcBorders>
-              <w:top w:val="single" w:sz="4" w:space="0" w:color="auto"/>
-              <w:left w:val="single" w:sz="4" w:space="0" w:color="auto"/>
-              <w:bottom w:val="nil"/>
-              <w:right w:val="single" w:sz="4" w:space="0" w:color="auto"/>
-            </w:tcBorders>
-            <w:vAlign w:val="bottom"/>
-          </w:tcPr>
-          <w:p>
-            <w:pPr>
-              <w:spacing w:after="0"/>
-              <w:jc w:val="right"/>
-              <w:rPr>
-                <w:rFonts w:ascii="Calibri" w:eastAsia="Times New Roman" w:hAnsi="Calibri" w:cs="Calibri"/>
-                <w:color w:val="000000"/>
-                <w:lang w:eastAsia="de-DE"/>
-              </w:rPr>
-            </w:pPr>
-            <w:r>
-              <w:rPr>
-                <w:rFonts w:ascii="Calibri" w:eastAsia="Times New Roman" w:hAnsi="Calibri" w:cs="Calibri"/>
-                <w:color w:val="000000"/>
-                <w:lang w:eastAsia="de-DE"/>
-              </w:rPr>
-              <w:t>4.368.496,56</w:t>
+              <w:t>{{</w:t>
+            </w:r>
+            <w:proofErr w:type="spellStart"/>
+            <w:r>
+              <w:rPr>
+                <w:rFonts w:ascii="Calibri" w:eastAsia="Times New Roman" w:hAnsi="Calibri" w:cs="Calibri"/>
+                <w:color w:val="000000"/>
+                <w:lang w:eastAsia="de-DE"/>
+              </w:rPr>
+              <w:t>e_re_steuern</w:t>
+            </w:r>
+            <w:proofErr w:type="spellEnd"/>
+            <w:r>
+              <w:rPr>
+                <w:rFonts w:ascii="Calibri" w:eastAsia="Times New Roman" w:hAnsi="Calibri" w:cs="Calibri"/>
+                <w:color w:val="000000"/>
+                <w:lang w:eastAsia="de-DE"/>
+              </w:rPr>
+              <w:t>}}</w:t>
             </w:r>
           </w:p>
         </w:tc>
@@ -459,7 +558,7 @@
         </w:trPr>
         <w:tc>
           <w:tcPr>
-            <w:tcW w:w="562" w:type="dxa"/>
+            <w:tcW w:w="563" w:type="dxa"/>
             <w:tcBorders>
               <w:top w:val="nil"/>
               <w:left w:val="single" w:sz="4" w:space="0" w:color="auto"/>
@@ -527,6 +626,58 @@
         </w:tc>
         <w:tc>
           <w:tcPr>
+            <w:tcW w:w="1651" w:type="dxa"/>
+            <w:tcBorders>
+              <w:top w:val="nil"/>
+              <w:left w:val="single" w:sz="4" w:space="0" w:color="auto"/>
+              <w:bottom w:val="nil"/>
+              <w:right w:val="single" w:sz="4" w:space="0" w:color="auto"/>
+            </w:tcBorders>
+            <w:shd w:val="clear" w:color="auto" w:fill="auto"/>
+            <w:noWrap/>
+            <w:vAlign w:val="bottom"/>
+            <w:hideMark/>
+          </w:tcPr>
+          <w:p>
+            <w:pPr>
+              <w:spacing w:after="0"/>
+              <w:jc w:val="right"/>
+              <w:rPr>
+                <w:rFonts w:ascii="Calibri" w:eastAsia="Times New Roman" w:hAnsi="Calibri" w:cs="Calibri"/>
+                <w:color w:val="000000"/>
+                <w:lang w:eastAsia="de-DE"/>
+              </w:rPr>
+            </w:pPr>
+            <w:r>
+              <w:rPr>
+                <w:rFonts w:ascii="Calibri" w:eastAsia="Times New Roman" w:hAnsi="Calibri" w:cs="Calibri"/>
+                <w:color w:val="000000"/>
+                <w:lang w:eastAsia="de-DE"/>
+              </w:rPr>
+              <w:t>{{</w:t>
+            </w:r>
+            <w:proofErr w:type="spellStart"/>
+            <w:r>
+              <w:rPr>
+                <w:rFonts w:ascii="Calibri" w:eastAsia="Times New Roman" w:hAnsi="Calibri" w:cs="Calibri"/>
+                <w:color w:val="000000"/>
+                <w:lang w:eastAsia="de-DE"/>
+              </w:rPr>
+              <w:t>e_p_tranfer</w:t>
+            </w:r>
+            <w:proofErr w:type="spellEnd"/>
+            <w:r>
+              <w:rPr>
+                <w:rFonts w:ascii="Calibri" w:eastAsia="Times New Roman" w:hAnsi="Calibri" w:cs="Calibri"/>
+                <w:color w:val="000000"/>
+                <w:lang w:eastAsia="de-DE"/>
+              </w:rPr>
+              <w:t>}}</w:t>
+            </w:r>
+          </w:p>
+        </w:tc>
+        <w:tc>
+          <w:tcPr>
             <w:tcW w:w="1589" w:type="dxa"/>
             <w:tcBorders>
               <w:top w:val="nil"/>
@@ -534,90 +685,92 @@
               <w:bottom w:val="nil"/>
               <w:right w:val="single" w:sz="4" w:space="0" w:color="auto"/>
             </w:tcBorders>
-            <w:shd w:val="clear" w:color="auto" w:fill="auto"/>
-            <w:noWrap/>
-            <w:vAlign w:val="bottom"/>
-            <w:hideMark/>
-          </w:tcPr>
-          <w:p>
-            <w:pPr>
-              <w:spacing w:after="0"/>
-              <w:jc w:val="right"/>
-              <w:rPr>
-                <w:rFonts w:ascii="Calibri" w:eastAsia="Times New Roman" w:hAnsi="Calibri" w:cs="Calibri"/>
-                <w:color w:val="000000"/>
-                <w:lang w:eastAsia="de-DE"/>
-              </w:rPr>
-            </w:pPr>
-            <w:r>
-              <w:rPr>
-                <w:rFonts w:ascii="Calibri" w:eastAsia="Times New Roman" w:hAnsi="Calibri" w:cs="Calibri"/>
-                <w:color w:val="000000"/>
-                <w:lang w:eastAsia="de-DE"/>
-              </w:rPr>
-              <w:t>1.336.853,00</w:t>
-            </w:r>
-          </w:p>
-        </w:tc>
-        <w:tc>
-          <w:tcPr>
-            <w:tcW w:w="1589" w:type="dxa"/>
-            <w:tcBorders>
-              <w:top w:val="nil"/>
-              <w:left w:val="single" w:sz="4" w:space="0" w:color="auto"/>
-              <w:bottom w:val="nil"/>
-              <w:right w:val="single" w:sz="4" w:space="0" w:color="auto"/>
-            </w:tcBorders>
-            <w:vAlign w:val="bottom"/>
-          </w:tcPr>
-          <w:p>
-            <w:pPr>
-              <w:spacing w:after="0"/>
-              <w:jc w:val="right"/>
-              <w:rPr>
-                <w:rFonts w:ascii="Calibri" w:eastAsia="Times New Roman" w:hAnsi="Calibri" w:cs="Calibri"/>
-                <w:color w:val="000000"/>
-                <w:lang w:eastAsia="de-DE"/>
-              </w:rPr>
-            </w:pPr>
-            <w:r>
-              <w:rPr>
-                <w:rFonts w:ascii="Calibri" w:eastAsia="Times New Roman" w:hAnsi="Calibri" w:cs="Calibri"/>
-                <w:color w:val="000000"/>
-                <w:lang w:eastAsia="de-DE"/>
-              </w:rPr>
-              <w:t>1.553.200,00</w:t>
-            </w:r>
-          </w:p>
-        </w:tc>
-        <w:tc>
-          <w:tcPr>
-            <w:tcW w:w="1589" w:type="dxa"/>
-            <w:tcBorders>
-              <w:top w:val="nil"/>
-              <w:left w:val="single" w:sz="4" w:space="0" w:color="auto"/>
-              <w:bottom w:val="nil"/>
-              <w:right w:val="single" w:sz="4" w:space="0" w:color="auto"/>
-            </w:tcBorders>
-            <w:vAlign w:val="bottom"/>
-          </w:tcPr>
-          <w:p>
-            <w:pPr>
-              <w:spacing w:after="0"/>
-              <w:jc w:val="right"/>
-              <w:rPr>
-                <w:rFonts w:ascii="Calibri" w:eastAsia="Times New Roman" w:hAnsi="Calibri" w:cs="Calibri"/>
-                <w:color w:val="000000"/>
-                <w:lang w:eastAsia="de-DE"/>
-              </w:rPr>
-            </w:pPr>
-            <w:r>
-              <w:rPr>
-                <w:rFonts w:ascii="Calibri" w:eastAsia="Times New Roman" w:hAnsi="Calibri" w:cs="Calibri"/>
-                <w:color w:val="000000"/>
-                <w:lang w:eastAsia="de-DE"/>
-              </w:rPr>
-              <w:t>1.152.948,97</w:t>
+            <w:vAlign w:val="bottom"/>
+          </w:tcPr>
+          <w:p>
+            <w:pPr>
+              <w:spacing w:after="0"/>
+              <w:jc w:val="right"/>
+              <w:rPr>
+                <w:rFonts w:ascii="Calibri" w:eastAsia="Times New Roman" w:hAnsi="Calibri" w:cs="Calibri"/>
+                <w:color w:val="000000"/>
+                <w:lang w:eastAsia="de-DE"/>
+              </w:rPr>
+            </w:pPr>
+            <w:r>
+              <w:rPr>
+                <w:rFonts w:ascii="Calibri" w:eastAsia="Times New Roman" w:hAnsi="Calibri" w:cs="Calibri"/>
+                <w:color w:val="000000"/>
+                <w:lang w:eastAsia="de-DE"/>
+              </w:rPr>
+              <w:t>{{</w:t>
+            </w:r>
+            <w:proofErr w:type="spellStart"/>
+            <w:r>
+              <w:rPr>
+                <w:rFonts w:ascii="Calibri" w:eastAsia="Times New Roman" w:hAnsi="Calibri" w:cs="Calibri"/>
+                <w:color w:val="000000"/>
+                <w:lang w:eastAsia="de-DE"/>
+              </w:rPr>
+              <w:t>e_v_tranfer</w:t>
+            </w:r>
+            <w:proofErr w:type="spellEnd"/>
+            <w:r>
+              <w:rPr>
+                <w:rFonts w:ascii="Calibri" w:eastAsia="Times New Roman" w:hAnsi="Calibri" w:cs="Calibri"/>
+                <w:color w:val="000000"/>
+                <w:lang w:eastAsia="de-DE"/>
+              </w:rPr>
+              <w:t>}}</w:t>
+            </w:r>
+          </w:p>
+        </w:tc>
+        <w:tc>
+          <w:tcPr>
+            <w:tcW w:w="1526" w:type="dxa"/>
+            <w:tcBorders>
+              <w:top w:val="nil"/>
+              <w:left w:val="single" w:sz="4" w:space="0" w:color="auto"/>
+              <w:bottom w:val="nil"/>
+              <w:right w:val="single" w:sz="4" w:space="0" w:color="auto"/>
+            </w:tcBorders>
+            <w:vAlign w:val="bottom"/>
+          </w:tcPr>
+          <w:p>
+            <w:pPr>
+              <w:spacing w:after="0"/>
+              <w:jc w:val="right"/>
+              <w:rPr>
+                <w:rFonts w:ascii="Calibri" w:eastAsia="Times New Roman" w:hAnsi="Calibri" w:cs="Calibri"/>
+                <w:color w:val="000000"/>
+                <w:lang w:eastAsia="de-DE"/>
+              </w:rPr>
+            </w:pPr>
+            <w:r>
+              <w:rPr>
+                <w:rFonts w:ascii="Calibri" w:eastAsia="Times New Roman" w:hAnsi="Calibri" w:cs="Calibri"/>
+                <w:color w:val="000000"/>
+                <w:lang w:eastAsia="de-DE"/>
+              </w:rPr>
+              <w:t>{{</w:t>
+            </w:r>
+            <w:proofErr w:type="spellStart"/>
+            <w:r>
+              <w:rPr>
+                <w:rFonts w:ascii="Calibri" w:eastAsia="Times New Roman" w:hAnsi="Calibri" w:cs="Calibri"/>
+                <w:color w:val="000000"/>
+                <w:lang w:eastAsia="de-DE"/>
+              </w:rPr>
+              <w:t>e_re_tranfer</w:t>
+            </w:r>
+            <w:proofErr w:type="spellEnd"/>
+            <w:r>
+              <w:rPr>
+                <w:rFonts w:ascii="Calibri" w:eastAsia="Times New Roman" w:hAnsi="Calibri" w:cs="Calibri"/>
+                <w:color w:val="000000"/>
+                <w:lang w:eastAsia="de-DE"/>
+              </w:rPr>
+              <w:t>}}</w:t>
             </w:r>
           </w:p>
         </w:tc>
@@ -628,7 +781,7 @@
         </w:trPr>
         <w:tc>
           <w:tcPr>
-            <w:tcW w:w="562" w:type="dxa"/>
+            <w:tcW w:w="563" w:type="dxa"/>
             <w:tcBorders>
               <w:top w:val="nil"/>
               <w:left w:val="single" w:sz="4" w:space="0" w:color="auto"/>
@@ -696,6 +849,58 @@
         </w:tc>
         <w:tc>
           <w:tcPr>
+            <w:tcW w:w="1651" w:type="dxa"/>
+            <w:tcBorders>
+              <w:top w:val="nil"/>
+              <w:left w:val="single" w:sz="4" w:space="0" w:color="auto"/>
+              <w:bottom w:val="nil"/>
+              <w:right w:val="single" w:sz="4" w:space="0" w:color="auto"/>
+            </w:tcBorders>
+            <w:shd w:val="clear" w:color="auto" w:fill="auto"/>
+            <w:noWrap/>
+            <w:vAlign w:val="bottom"/>
+            <w:hideMark/>
+          </w:tcPr>
+          <w:p>
+            <w:pPr>
+              <w:spacing w:after="0"/>
+              <w:jc w:val="right"/>
+              <w:rPr>
+                <w:rFonts w:ascii="Calibri" w:eastAsia="Times New Roman" w:hAnsi="Calibri" w:cs="Calibri"/>
+                <w:color w:val="000000"/>
+                <w:lang w:eastAsia="de-DE"/>
+              </w:rPr>
+            </w:pPr>
+            <w:r>
+              <w:rPr>
+                <w:rFonts w:ascii="Calibri" w:eastAsia="Times New Roman" w:hAnsi="Calibri" w:cs="Calibri"/>
+                <w:color w:val="000000"/>
+                <w:lang w:eastAsia="de-DE"/>
+              </w:rPr>
+              <w:t>{{</w:t>
+            </w:r>
+            <w:proofErr w:type="spellStart"/>
+            <w:r>
+              <w:rPr>
+                <w:rFonts w:ascii="Calibri" w:eastAsia="Times New Roman" w:hAnsi="Calibri" w:cs="Calibri"/>
+                <w:color w:val="000000"/>
+                <w:lang w:eastAsia="de-DE"/>
+              </w:rPr>
+              <w:t>e_p_örLeist</w:t>
+            </w:r>
+            <w:proofErr w:type="spellEnd"/>
+            <w:r>
+              <w:rPr>
+                <w:rFonts w:ascii="Calibri" w:eastAsia="Times New Roman" w:hAnsi="Calibri" w:cs="Calibri"/>
+                <w:color w:val="000000"/>
+                <w:lang w:eastAsia="de-DE"/>
+              </w:rPr>
+              <w:t>}}</w:t>
+            </w:r>
+          </w:p>
+        </w:tc>
+        <w:tc>
+          <w:tcPr>
             <w:tcW w:w="1589" w:type="dxa"/>
             <w:tcBorders>
               <w:top w:val="nil"/>
@@ -703,90 +908,92 @@
               <w:bottom w:val="nil"/>
               <w:right w:val="single" w:sz="4" w:space="0" w:color="auto"/>
             </w:tcBorders>
-            <w:shd w:val="clear" w:color="auto" w:fill="auto"/>
-            <w:noWrap/>
-            <w:vAlign w:val="bottom"/>
-            <w:hideMark/>
-          </w:tcPr>
-          <w:p>
-            <w:pPr>
-              <w:spacing w:after="0"/>
-              <w:jc w:val="right"/>
-              <w:rPr>
-                <w:rFonts w:ascii="Calibri" w:eastAsia="Times New Roman" w:hAnsi="Calibri" w:cs="Calibri"/>
-                <w:color w:val="000000"/>
-                <w:lang w:eastAsia="de-DE"/>
-              </w:rPr>
-            </w:pPr>
-            <w:r>
-              <w:rPr>
-                <w:rFonts w:ascii="Calibri" w:eastAsia="Times New Roman" w:hAnsi="Calibri" w:cs="Calibri"/>
-                <w:color w:val="000000"/>
-                <w:lang w:eastAsia="de-DE"/>
-              </w:rPr>
-              <w:t>176.967,00</w:t>
-            </w:r>
-          </w:p>
-        </w:tc>
-        <w:tc>
-          <w:tcPr>
-            <w:tcW w:w="1589" w:type="dxa"/>
-            <w:tcBorders>
-              <w:top w:val="nil"/>
-              <w:left w:val="single" w:sz="4" w:space="0" w:color="auto"/>
-              <w:bottom w:val="nil"/>
-              <w:right w:val="single" w:sz="4" w:space="0" w:color="auto"/>
-            </w:tcBorders>
-            <w:vAlign w:val="bottom"/>
-          </w:tcPr>
-          <w:p>
-            <w:pPr>
-              <w:spacing w:after="0"/>
-              <w:jc w:val="right"/>
-              <w:rPr>
-                <w:rFonts w:ascii="Calibri" w:eastAsia="Times New Roman" w:hAnsi="Calibri" w:cs="Calibri"/>
-                <w:color w:val="000000"/>
-                <w:lang w:eastAsia="de-DE"/>
-              </w:rPr>
-            </w:pPr>
-            <w:r>
-              <w:rPr>
-                <w:rFonts w:ascii="Calibri" w:eastAsia="Times New Roman" w:hAnsi="Calibri" w:cs="Calibri"/>
-                <w:color w:val="000000"/>
-                <w:lang w:eastAsia="de-DE"/>
-              </w:rPr>
-              <w:t>170.190,00</w:t>
-            </w:r>
-          </w:p>
-        </w:tc>
-        <w:tc>
-          <w:tcPr>
-            <w:tcW w:w="1589" w:type="dxa"/>
-            <w:tcBorders>
-              <w:top w:val="nil"/>
-              <w:left w:val="single" w:sz="4" w:space="0" w:color="auto"/>
-              <w:bottom w:val="nil"/>
-              <w:right w:val="single" w:sz="4" w:space="0" w:color="auto"/>
-            </w:tcBorders>
-            <w:vAlign w:val="bottom"/>
-          </w:tcPr>
-          <w:p>
-            <w:pPr>
-              <w:spacing w:after="0"/>
-              <w:jc w:val="right"/>
-              <w:rPr>
-                <w:rFonts w:ascii="Calibri" w:eastAsia="Times New Roman" w:hAnsi="Calibri" w:cs="Calibri"/>
-                <w:color w:val="000000"/>
-                <w:lang w:eastAsia="de-DE"/>
-              </w:rPr>
-            </w:pPr>
-            <w:r>
-              <w:rPr>
-                <w:rFonts w:ascii="Calibri" w:eastAsia="Times New Roman" w:hAnsi="Calibri" w:cs="Calibri"/>
-                <w:color w:val="000000"/>
-                <w:lang w:eastAsia="de-DE"/>
-              </w:rPr>
-              <w:t>168.998,28</w:t>
+            <w:vAlign w:val="bottom"/>
+          </w:tcPr>
+          <w:p>
+            <w:pPr>
+              <w:spacing w:after="0"/>
+              <w:jc w:val="right"/>
+              <w:rPr>
+                <w:rFonts w:ascii="Calibri" w:eastAsia="Times New Roman" w:hAnsi="Calibri" w:cs="Calibri"/>
+                <w:color w:val="000000"/>
+                <w:lang w:eastAsia="de-DE"/>
+              </w:rPr>
+            </w:pPr>
+            <w:r>
+              <w:rPr>
+                <w:rFonts w:ascii="Calibri" w:eastAsia="Times New Roman" w:hAnsi="Calibri" w:cs="Calibri"/>
+                <w:color w:val="000000"/>
+                <w:lang w:eastAsia="de-DE"/>
+              </w:rPr>
+              <w:t>{{</w:t>
+            </w:r>
+            <w:proofErr w:type="spellStart"/>
+            <w:r>
+              <w:rPr>
+                <w:rFonts w:ascii="Calibri" w:eastAsia="Times New Roman" w:hAnsi="Calibri" w:cs="Calibri"/>
+                <w:color w:val="000000"/>
+                <w:lang w:eastAsia="de-DE"/>
+              </w:rPr>
+              <w:t>e_v_örLeist</w:t>
+            </w:r>
+            <w:proofErr w:type="spellEnd"/>
+            <w:r>
+              <w:rPr>
+                <w:rFonts w:ascii="Calibri" w:eastAsia="Times New Roman" w:hAnsi="Calibri" w:cs="Calibri"/>
+                <w:color w:val="000000"/>
+                <w:lang w:eastAsia="de-DE"/>
+              </w:rPr>
+              <w:t>}}</w:t>
+            </w:r>
+          </w:p>
+        </w:tc>
+        <w:tc>
+          <w:tcPr>
+            <w:tcW w:w="1526" w:type="dxa"/>
+            <w:tcBorders>
+              <w:top w:val="nil"/>
+              <w:left w:val="single" w:sz="4" w:space="0" w:color="auto"/>
+              <w:bottom w:val="nil"/>
+              <w:right w:val="single" w:sz="4" w:space="0" w:color="auto"/>
+            </w:tcBorders>
+            <w:vAlign w:val="bottom"/>
+          </w:tcPr>
+          <w:p>
+            <w:pPr>
+              <w:spacing w:after="0"/>
+              <w:jc w:val="right"/>
+              <w:rPr>
+                <w:rFonts w:ascii="Calibri" w:eastAsia="Times New Roman" w:hAnsi="Calibri" w:cs="Calibri"/>
+                <w:color w:val="000000"/>
+                <w:lang w:eastAsia="de-DE"/>
+              </w:rPr>
+            </w:pPr>
+            <w:r>
+              <w:rPr>
+                <w:rFonts w:ascii="Calibri" w:eastAsia="Times New Roman" w:hAnsi="Calibri" w:cs="Calibri"/>
+                <w:color w:val="000000"/>
+                <w:lang w:eastAsia="de-DE"/>
+              </w:rPr>
+              <w:t>{{</w:t>
+            </w:r>
+            <w:proofErr w:type="spellStart"/>
+            <w:r>
+              <w:rPr>
+                <w:rFonts w:ascii="Calibri" w:eastAsia="Times New Roman" w:hAnsi="Calibri" w:cs="Calibri"/>
+                <w:color w:val="000000"/>
+                <w:lang w:eastAsia="de-DE"/>
+              </w:rPr>
+              <w:t>e_re_örLeist</w:t>
+            </w:r>
+            <w:proofErr w:type="spellEnd"/>
+            <w:r>
+              <w:rPr>
+                <w:rFonts w:ascii="Calibri" w:eastAsia="Times New Roman" w:hAnsi="Calibri" w:cs="Calibri"/>
+                <w:color w:val="000000"/>
+                <w:lang w:eastAsia="de-DE"/>
+              </w:rPr>
+              <w:t>}}</w:t>
             </w:r>
           </w:p>
         </w:tc>
@@ -797,7 +1004,7 @@
         </w:trPr>
         <w:tc>
           <w:tcPr>
-            <w:tcW w:w="562" w:type="dxa"/>
+            <w:tcW w:w="563" w:type="dxa"/>
             <w:tcBorders>
               <w:top w:val="nil"/>
               <w:left w:val="single" w:sz="4" w:space="0" w:color="auto"/>
@@ -865,6 +1072,58 @@
         </w:tc>
         <w:tc>
           <w:tcPr>
+            <w:tcW w:w="1651" w:type="dxa"/>
+            <w:tcBorders>
+              <w:top w:val="nil"/>
+              <w:left w:val="single" w:sz="4" w:space="0" w:color="auto"/>
+              <w:bottom w:val="nil"/>
+              <w:right w:val="single" w:sz="4" w:space="0" w:color="auto"/>
+            </w:tcBorders>
+            <w:shd w:val="clear" w:color="auto" w:fill="auto"/>
+            <w:noWrap/>
+            <w:vAlign w:val="bottom"/>
+            <w:hideMark/>
+          </w:tcPr>
+          <w:p>
+            <w:pPr>
+              <w:spacing w:after="0"/>
+              <w:jc w:val="right"/>
+              <w:rPr>
+                <w:rFonts w:ascii="Calibri" w:eastAsia="Times New Roman" w:hAnsi="Calibri" w:cs="Calibri"/>
+                <w:color w:val="000000"/>
+                <w:lang w:eastAsia="de-DE"/>
+              </w:rPr>
+            </w:pPr>
+            <w:r>
+              <w:rPr>
+                <w:rFonts w:ascii="Calibri" w:eastAsia="Times New Roman" w:hAnsi="Calibri" w:cs="Calibri"/>
+                <w:color w:val="000000"/>
+                <w:lang w:eastAsia="de-DE"/>
+              </w:rPr>
+              <w:t>{{</w:t>
+            </w:r>
+            <w:proofErr w:type="spellStart"/>
+            <w:r>
+              <w:rPr>
+                <w:rFonts w:ascii="Calibri" w:eastAsia="Times New Roman" w:hAnsi="Calibri" w:cs="Calibri"/>
+                <w:color w:val="000000"/>
+                <w:lang w:eastAsia="de-DE"/>
+              </w:rPr>
+              <w:t>e_p_prLeist</w:t>
+            </w:r>
+            <w:proofErr w:type="spellEnd"/>
+            <w:r>
+              <w:rPr>
+                <w:rFonts w:ascii="Calibri" w:eastAsia="Times New Roman" w:hAnsi="Calibri" w:cs="Calibri"/>
+                <w:color w:val="000000"/>
+                <w:lang w:eastAsia="de-DE"/>
+              </w:rPr>
+              <w:t>}}</w:t>
+            </w:r>
+          </w:p>
+        </w:tc>
+        <w:tc>
+          <w:tcPr>
             <w:tcW w:w="1589" w:type="dxa"/>
             <w:tcBorders>
               <w:top w:val="nil"/>
@@ -872,90 +1131,92 @@
               <w:bottom w:val="nil"/>
               <w:right w:val="single" w:sz="4" w:space="0" w:color="auto"/>
             </w:tcBorders>
-            <w:shd w:val="clear" w:color="auto" w:fill="auto"/>
-            <w:noWrap/>
-            <w:vAlign w:val="bottom"/>
-            <w:hideMark/>
-          </w:tcPr>
-          <w:p>
-            <w:pPr>
-              <w:spacing w:after="0"/>
-              <w:jc w:val="right"/>
-              <w:rPr>
-                <w:rFonts w:ascii="Calibri" w:eastAsia="Times New Roman" w:hAnsi="Calibri" w:cs="Calibri"/>
-                <w:color w:val="000000"/>
-                <w:lang w:eastAsia="de-DE"/>
-              </w:rPr>
-            </w:pPr>
-            <w:r>
-              <w:rPr>
-                <w:rFonts w:ascii="Calibri" w:eastAsia="Times New Roman" w:hAnsi="Calibri" w:cs="Calibri"/>
-                <w:color w:val="000000"/>
-                <w:lang w:eastAsia="de-DE"/>
-              </w:rPr>
-              <w:t>106.780,00</w:t>
-            </w:r>
-          </w:p>
-        </w:tc>
-        <w:tc>
-          <w:tcPr>
-            <w:tcW w:w="1589" w:type="dxa"/>
-            <w:tcBorders>
-              <w:top w:val="nil"/>
-              <w:left w:val="single" w:sz="4" w:space="0" w:color="auto"/>
-              <w:bottom w:val="nil"/>
-              <w:right w:val="single" w:sz="4" w:space="0" w:color="auto"/>
-            </w:tcBorders>
-            <w:vAlign w:val="bottom"/>
-          </w:tcPr>
-          <w:p>
-            <w:pPr>
-              <w:spacing w:after="0"/>
-              <w:jc w:val="right"/>
-              <w:rPr>
-                <w:rFonts w:ascii="Calibri" w:eastAsia="Times New Roman" w:hAnsi="Calibri" w:cs="Calibri"/>
-                <w:color w:val="000000"/>
-                <w:lang w:eastAsia="de-DE"/>
-              </w:rPr>
-            </w:pPr>
-            <w:r>
-              <w:rPr>
-                <w:rFonts w:ascii="Calibri" w:eastAsia="Times New Roman" w:hAnsi="Calibri" w:cs="Calibri"/>
-                <w:color w:val="000000"/>
-                <w:lang w:eastAsia="de-DE"/>
-              </w:rPr>
-              <w:t>90.780,00</w:t>
-            </w:r>
-          </w:p>
-        </w:tc>
-        <w:tc>
-          <w:tcPr>
-            <w:tcW w:w="1589" w:type="dxa"/>
-            <w:tcBorders>
-              <w:top w:val="nil"/>
-              <w:left w:val="single" w:sz="4" w:space="0" w:color="auto"/>
-              <w:bottom w:val="nil"/>
-              <w:right w:val="single" w:sz="4" w:space="0" w:color="auto"/>
-            </w:tcBorders>
-            <w:vAlign w:val="bottom"/>
-          </w:tcPr>
-          <w:p>
-            <w:pPr>
-              <w:spacing w:after="0"/>
-              <w:jc w:val="right"/>
-              <w:rPr>
-                <w:rFonts w:ascii="Calibri" w:eastAsia="Times New Roman" w:hAnsi="Calibri" w:cs="Calibri"/>
-                <w:color w:val="000000"/>
-                <w:lang w:eastAsia="de-DE"/>
-              </w:rPr>
-            </w:pPr>
-            <w:r>
-              <w:rPr>
-                <w:rFonts w:ascii="Calibri" w:eastAsia="Times New Roman" w:hAnsi="Calibri" w:cs="Calibri"/>
-                <w:color w:val="000000"/>
-                <w:lang w:eastAsia="de-DE"/>
-              </w:rPr>
-              <w:t>87.983,05</w:t>
+            <w:vAlign w:val="bottom"/>
+          </w:tcPr>
+          <w:p>
+            <w:pPr>
+              <w:spacing w:after="0"/>
+              <w:jc w:val="right"/>
+              <w:rPr>
+                <w:rFonts w:ascii="Calibri" w:eastAsia="Times New Roman" w:hAnsi="Calibri" w:cs="Calibri"/>
+                <w:color w:val="000000"/>
+                <w:lang w:eastAsia="de-DE"/>
+              </w:rPr>
+            </w:pPr>
+            <w:r>
+              <w:rPr>
+                <w:rFonts w:ascii="Calibri" w:eastAsia="Times New Roman" w:hAnsi="Calibri" w:cs="Calibri"/>
+                <w:color w:val="000000"/>
+                <w:lang w:eastAsia="de-DE"/>
+              </w:rPr>
+              <w:t>{{</w:t>
+            </w:r>
+            <w:proofErr w:type="spellStart"/>
+            <w:r>
+              <w:rPr>
+                <w:rFonts w:ascii="Calibri" w:eastAsia="Times New Roman" w:hAnsi="Calibri" w:cs="Calibri"/>
+                <w:color w:val="000000"/>
+                <w:lang w:eastAsia="de-DE"/>
+              </w:rPr>
+              <w:t>e_v_prLeist</w:t>
+            </w:r>
+            <w:proofErr w:type="spellEnd"/>
+            <w:r>
+              <w:rPr>
+                <w:rFonts w:ascii="Calibri" w:eastAsia="Times New Roman" w:hAnsi="Calibri" w:cs="Calibri"/>
+                <w:color w:val="000000"/>
+                <w:lang w:eastAsia="de-DE"/>
+              </w:rPr>
+              <w:t>}}</w:t>
+            </w:r>
+          </w:p>
+        </w:tc>
+        <w:tc>
+          <w:tcPr>
+            <w:tcW w:w="1526" w:type="dxa"/>
+            <w:tcBorders>
+              <w:top w:val="nil"/>
+              <w:left w:val="single" w:sz="4" w:space="0" w:color="auto"/>
+              <w:bottom w:val="nil"/>
+              <w:right w:val="single" w:sz="4" w:space="0" w:color="auto"/>
+            </w:tcBorders>
+            <w:vAlign w:val="bottom"/>
+          </w:tcPr>
+          <w:p>
+            <w:pPr>
+              <w:spacing w:after="0"/>
+              <w:jc w:val="right"/>
+              <w:rPr>
+                <w:rFonts w:ascii="Calibri" w:eastAsia="Times New Roman" w:hAnsi="Calibri" w:cs="Calibri"/>
+                <w:color w:val="000000"/>
+                <w:lang w:eastAsia="de-DE"/>
+              </w:rPr>
+            </w:pPr>
+            <w:r>
+              <w:rPr>
+                <w:rFonts w:ascii="Calibri" w:eastAsia="Times New Roman" w:hAnsi="Calibri" w:cs="Calibri"/>
+                <w:color w:val="000000"/>
+                <w:lang w:eastAsia="de-DE"/>
+              </w:rPr>
+              <w:t>{{</w:t>
+            </w:r>
+            <w:proofErr w:type="spellStart"/>
+            <w:r>
+              <w:rPr>
+                <w:rFonts w:ascii="Calibri" w:eastAsia="Times New Roman" w:hAnsi="Calibri" w:cs="Calibri"/>
+                <w:color w:val="000000"/>
+                <w:lang w:eastAsia="de-DE"/>
+              </w:rPr>
+              <w:t>e_re_prLeist</w:t>
+            </w:r>
+            <w:proofErr w:type="spellEnd"/>
+            <w:r>
+              <w:rPr>
+                <w:rFonts w:ascii="Calibri" w:eastAsia="Times New Roman" w:hAnsi="Calibri" w:cs="Calibri"/>
+                <w:color w:val="000000"/>
+                <w:lang w:eastAsia="de-DE"/>
+              </w:rPr>
+              <w:t>}}</w:t>
             </w:r>
           </w:p>
         </w:tc>
@@ -966,7 +1227,7 @@
         </w:trPr>
         <w:tc>
           <w:tcPr>
-            <w:tcW w:w="562" w:type="dxa"/>
+            <w:tcW w:w="563" w:type="dxa"/>
             <w:tcBorders>
               <w:top w:val="nil"/>
               <w:left w:val="single" w:sz="4" w:space="0" w:color="auto"/>
@@ -1034,6 +1295,58 @@
         </w:tc>
         <w:tc>
           <w:tcPr>
+            <w:tcW w:w="1651" w:type="dxa"/>
+            <w:tcBorders>
+              <w:top w:val="nil"/>
+              <w:left w:val="single" w:sz="4" w:space="0" w:color="auto"/>
+              <w:bottom w:val="nil"/>
+              <w:right w:val="single" w:sz="4" w:space="0" w:color="auto"/>
+            </w:tcBorders>
+            <w:shd w:val="clear" w:color="auto" w:fill="auto"/>
+            <w:noWrap/>
+            <w:vAlign w:val="bottom"/>
+            <w:hideMark/>
+          </w:tcPr>
+          <w:p>
+            <w:pPr>
+              <w:spacing w:after="0"/>
+              <w:jc w:val="right"/>
+              <w:rPr>
+                <w:rFonts w:ascii="Calibri" w:eastAsia="Times New Roman" w:hAnsi="Calibri" w:cs="Calibri"/>
+                <w:color w:val="000000"/>
+                <w:lang w:eastAsia="de-DE"/>
+              </w:rPr>
+            </w:pPr>
+            <w:r>
+              <w:rPr>
+                <w:rFonts w:ascii="Calibri" w:eastAsia="Times New Roman" w:hAnsi="Calibri" w:cs="Calibri"/>
+                <w:color w:val="000000"/>
+                <w:lang w:eastAsia="de-DE"/>
+              </w:rPr>
+              <w:t>{{</w:t>
+            </w:r>
+            <w:proofErr w:type="spellStart"/>
+            <w:r>
+              <w:rPr>
+                <w:rFonts w:ascii="Calibri" w:eastAsia="Times New Roman" w:hAnsi="Calibri" w:cs="Calibri"/>
+                <w:color w:val="000000"/>
+                <w:lang w:eastAsia="de-DE"/>
+              </w:rPr>
+              <w:t>e_p_koste</w:t>
+            </w:r>
+            <w:proofErr w:type="spellEnd"/>
+            <w:r>
+              <w:rPr>
+                <w:rFonts w:ascii="Calibri" w:eastAsia="Times New Roman" w:hAnsi="Calibri" w:cs="Calibri"/>
+                <w:color w:val="000000"/>
+                <w:lang w:eastAsia="de-DE"/>
+              </w:rPr>
+              <w:t>}}</w:t>
+            </w:r>
+          </w:p>
+        </w:tc>
+        <w:tc>
+          <w:tcPr>
             <w:tcW w:w="1589" w:type="dxa"/>
             <w:tcBorders>
               <w:top w:val="nil"/>
@@ -1041,90 +1354,92 @@
               <w:bottom w:val="nil"/>
               <w:right w:val="single" w:sz="4" w:space="0" w:color="auto"/>
             </w:tcBorders>
-            <w:shd w:val="clear" w:color="auto" w:fill="auto"/>
-            <w:noWrap/>
-            <w:vAlign w:val="bottom"/>
-            <w:hideMark/>
-          </w:tcPr>
-          <w:p>
-            <w:pPr>
-              <w:spacing w:after="0"/>
-              <w:jc w:val="right"/>
-              <w:rPr>
-                <w:rFonts w:ascii="Calibri" w:eastAsia="Times New Roman" w:hAnsi="Calibri" w:cs="Calibri"/>
-                <w:color w:val="000000"/>
-                <w:lang w:eastAsia="de-DE"/>
-              </w:rPr>
-            </w:pPr>
-            <w:r>
-              <w:rPr>
-                <w:rFonts w:ascii="Calibri" w:eastAsia="Times New Roman" w:hAnsi="Calibri" w:cs="Calibri"/>
-                <w:color w:val="000000"/>
-                <w:lang w:eastAsia="de-DE"/>
-              </w:rPr>
-              <w:t>59.050,00</w:t>
-            </w:r>
-          </w:p>
-        </w:tc>
-        <w:tc>
-          <w:tcPr>
-            <w:tcW w:w="1589" w:type="dxa"/>
-            <w:tcBorders>
-              <w:top w:val="nil"/>
-              <w:left w:val="single" w:sz="4" w:space="0" w:color="auto"/>
-              <w:bottom w:val="nil"/>
-              <w:right w:val="single" w:sz="4" w:space="0" w:color="auto"/>
-            </w:tcBorders>
-            <w:vAlign w:val="bottom"/>
-          </w:tcPr>
-          <w:p>
-            <w:pPr>
-              <w:spacing w:after="0"/>
-              <w:jc w:val="right"/>
-              <w:rPr>
-                <w:rFonts w:ascii="Calibri" w:eastAsia="Times New Roman" w:hAnsi="Calibri" w:cs="Calibri"/>
-                <w:color w:val="000000"/>
-                <w:lang w:eastAsia="de-DE"/>
-              </w:rPr>
-            </w:pPr>
-            <w:r>
-              <w:rPr>
-                <w:rFonts w:ascii="Calibri" w:eastAsia="Times New Roman" w:hAnsi="Calibri" w:cs="Calibri"/>
-                <w:color w:val="000000"/>
-                <w:lang w:eastAsia="de-DE"/>
-              </w:rPr>
-              <w:t>186.920,00</w:t>
-            </w:r>
-          </w:p>
-        </w:tc>
-        <w:tc>
-          <w:tcPr>
-            <w:tcW w:w="1589" w:type="dxa"/>
-            <w:tcBorders>
-              <w:top w:val="nil"/>
-              <w:left w:val="single" w:sz="4" w:space="0" w:color="auto"/>
-              <w:bottom w:val="nil"/>
-              <w:right w:val="single" w:sz="4" w:space="0" w:color="auto"/>
-            </w:tcBorders>
-            <w:vAlign w:val="bottom"/>
-          </w:tcPr>
-          <w:p>
-            <w:pPr>
-              <w:spacing w:after="0"/>
-              <w:jc w:val="right"/>
-              <w:rPr>
-                <w:rFonts w:ascii="Calibri" w:eastAsia="Times New Roman" w:hAnsi="Calibri" w:cs="Calibri"/>
-                <w:color w:val="000000"/>
-                <w:lang w:eastAsia="de-DE"/>
-              </w:rPr>
-            </w:pPr>
-            <w:r>
-              <w:rPr>
-                <w:rFonts w:ascii="Calibri" w:eastAsia="Times New Roman" w:hAnsi="Calibri" w:cs="Calibri"/>
-                <w:color w:val="000000"/>
-                <w:lang w:eastAsia="de-DE"/>
-              </w:rPr>
-              <w:t>94.077,45</w:t>
+            <w:vAlign w:val="bottom"/>
+          </w:tcPr>
+          <w:p>
+            <w:pPr>
+              <w:spacing w:after="0"/>
+              <w:jc w:val="right"/>
+              <w:rPr>
+                <w:rFonts w:ascii="Calibri" w:eastAsia="Times New Roman" w:hAnsi="Calibri" w:cs="Calibri"/>
+                <w:color w:val="000000"/>
+                <w:lang w:eastAsia="de-DE"/>
+              </w:rPr>
+            </w:pPr>
+            <w:r>
+              <w:rPr>
+                <w:rFonts w:ascii="Calibri" w:eastAsia="Times New Roman" w:hAnsi="Calibri" w:cs="Calibri"/>
+                <w:color w:val="000000"/>
+                <w:lang w:eastAsia="de-DE"/>
+              </w:rPr>
+              <w:t>{{</w:t>
+            </w:r>
+            <w:proofErr w:type="spellStart"/>
+            <w:r>
+              <w:rPr>
+                <w:rFonts w:ascii="Calibri" w:eastAsia="Times New Roman" w:hAnsi="Calibri" w:cs="Calibri"/>
+                <w:color w:val="000000"/>
+                <w:lang w:eastAsia="de-DE"/>
+              </w:rPr>
+              <w:t>e_v_koste</w:t>
+            </w:r>
+            <w:proofErr w:type="spellEnd"/>
+            <w:r>
+              <w:rPr>
+                <w:rFonts w:ascii="Calibri" w:eastAsia="Times New Roman" w:hAnsi="Calibri" w:cs="Calibri"/>
+                <w:color w:val="000000"/>
+                <w:lang w:eastAsia="de-DE"/>
+              </w:rPr>
+              <w:t>}}</w:t>
+            </w:r>
+          </w:p>
+        </w:tc>
+        <w:tc>
+          <w:tcPr>
+            <w:tcW w:w="1526" w:type="dxa"/>
+            <w:tcBorders>
+              <w:top w:val="nil"/>
+              <w:left w:val="single" w:sz="4" w:space="0" w:color="auto"/>
+              <w:bottom w:val="nil"/>
+              <w:right w:val="single" w:sz="4" w:space="0" w:color="auto"/>
+            </w:tcBorders>
+            <w:vAlign w:val="bottom"/>
+          </w:tcPr>
+          <w:p>
+            <w:pPr>
+              <w:spacing w:after="0"/>
+              <w:jc w:val="right"/>
+              <w:rPr>
+                <w:rFonts w:ascii="Calibri" w:eastAsia="Times New Roman" w:hAnsi="Calibri" w:cs="Calibri"/>
+                <w:color w:val="000000"/>
+                <w:lang w:eastAsia="de-DE"/>
+              </w:rPr>
+            </w:pPr>
+            <w:r>
+              <w:rPr>
+                <w:rFonts w:ascii="Calibri" w:eastAsia="Times New Roman" w:hAnsi="Calibri" w:cs="Calibri"/>
+                <w:color w:val="000000"/>
+                <w:lang w:eastAsia="de-DE"/>
+              </w:rPr>
+              <w:t>{{</w:t>
+            </w:r>
+            <w:proofErr w:type="spellStart"/>
+            <w:r>
+              <w:rPr>
+                <w:rFonts w:ascii="Calibri" w:eastAsia="Times New Roman" w:hAnsi="Calibri" w:cs="Calibri"/>
+                <w:color w:val="000000"/>
+                <w:lang w:eastAsia="de-DE"/>
+              </w:rPr>
+              <w:t>e_re_koste</w:t>
+            </w:r>
+            <w:proofErr w:type="spellEnd"/>
+            <w:r>
+              <w:rPr>
+                <w:rFonts w:ascii="Calibri" w:eastAsia="Times New Roman" w:hAnsi="Calibri" w:cs="Calibri"/>
+                <w:color w:val="000000"/>
+                <w:lang w:eastAsia="de-DE"/>
+              </w:rPr>
+              <w:t>}}</w:t>
             </w:r>
           </w:p>
         </w:tc>
@@ -1135,7 +1450,7 @@
         </w:trPr>
         <w:tc>
           <w:tcPr>
-            <w:tcW w:w="562" w:type="dxa"/>
+            <w:tcW w:w="563" w:type="dxa"/>
             <w:tcBorders>
               <w:top w:val="nil"/>
               <w:left w:val="single" w:sz="4" w:space="0" w:color="auto"/>
@@ -1203,6 +1518,58 @@
         </w:tc>
         <w:tc>
           <w:tcPr>
+            <w:tcW w:w="1651" w:type="dxa"/>
+            <w:tcBorders>
+              <w:top w:val="nil"/>
+              <w:left w:val="single" w:sz="4" w:space="0" w:color="auto"/>
+              <w:bottom w:val="single" w:sz="4" w:space="0" w:color="auto"/>
+              <w:right w:val="single" w:sz="4" w:space="0" w:color="auto"/>
+            </w:tcBorders>
+            <w:shd w:val="clear" w:color="auto" w:fill="auto"/>
+            <w:noWrap/>
+            <w:vAlign w:val="bottom"/>
+            <w:hideMark/>
+          </w:tcPr>
+          <w:p>
+            <w:pPr>
+              <w:spacing w:after="0"/>
+              <w:jc w:val="right"/>
+              <w:rPr>
+                <w:rFonts w:ascii="Calibri" w:eastAsia="Times New Roman" w:hAnsi="Calibri" w:cs="Calibri"/>
+                <w:color w:val="000000"/>
+                <w:lang w:eastAsia="de-DE"/>
+              </w:rPr>
+            </w:pPr>
+            <w:r>
+              <w:rPr>
+                <w:rFonts w:ascii="Calibri" w:eastAsia="Times New Roman" w:hAnsi="Calibri" w:cs="Calibri"/>
+                <w:color w:val="000000"/>
+                <w:lang w:eastAsia="de-DE"/>
+              </w:rPr>
+              <w:t>{{</w:t>
+            </w:r>
+            <w:proofErr w:type="spellStart"/>
+            <w:r>
+              <w:rPr>
+                <w:rFonts w:ascii="Calibri" w:eastAsia="Times New Roman" w:hAnsi="Calibri" w:cs="Calibri"/>
+                <w:color w:val="000000"/>
+                <w:lang w:eastAsia="de-DE"/>
+              </w:rPr>
+              <w:t>e_p_sonstE</w:t>
+            </w:r>
+            <w:proofErr w:type="spellEnd"/>
+            <w:r>
+              <w:rPr>
+                <w:rFonts w:ascii="Calibri" w:eastAsia="Times New Roman" w:hAnsi="Calibri" w:cs="Calibri"/>
+                <w:color w:val="000000"/>
+                <w:lang w:eastAsia="de-DE"/>
+              </w:rPr>
+              <w:t>}}</w:t>
+            </w:r>
+          </w:p>
+        </w:tc>
+        <w:tc>
+          <w:tcPr>
             <w:tcW w:w="1589" w:type="dxa"/>
             <w:tcBorders>
               <w:top w:val="nil"/>
@@ -1210,34 +1577,49 @@
               <w:bottom w:val="single" w:sz="4" w:space="0" w:color="auto"/>
               <w:right w:val="single" w:sz="4" w:space="0" w:color="auto"/>
             </w:tcBorders>
-            <w:shd w:val="clear" w:color="auto" w:fill="auto"/>
-            <w:noWrap/>
-            <w:vAlign w:val="bottom"/>
-            <w:hideMark/>
-          </w:tcPr>
-          <w:p>
-            <w:pPr>
-              <w:spacing w:after="0"/>
-              <w:jc w:val="right"/>
-              <w:rPr>
-                <w:rFonts w:ascii="Calibri" w:eastAsia="Times New Roman" w:hAnsi="Calibri" w:cs="Calibri"/>
-                <w:color w:val="000000"/>
-                <w:lang w:eastAsia="de-DE"/>
-              </w:rPr>
-            </w:pPr>
-            <w:r>
-              <w:rPr>
-                <w:rFonts w:ascii="Calibri" w:eastAsia="Times New Roman" w:hAnsi="Calibri" w:cs="Calibri"/>
-                <w:color w:val="000000"/>
-                <w:lang w:eastAsia="de-DE"/>
-              </w:rPr>
-              <w:t>149.950,00</w:t>
-            </w:r>
-          </w:p>
-        </w:tc>
-        <w:tc>
-          <w:tcPr>
-            <w:tcW w:w="1589" w:type="dxa"/>
+            <w:vAlign w:val="bottom"/>
+          </w:tcPr>
+          <w:p>
+            <w:pPr>
+              <w:spacing w:after="0"/>
+              <w:jc w:val="right"/>
+              <w:rPr>
+                <w:rFonts w:ascii="Calibri" w:eastAsia="Times New Roman" w:hAnsi="Calibri" w:cs="Calibri"/>
+                <w:color w:val="000000"/>
+                <w:lang w:eastAsia="de-DE"/>
+              </w:rPr>
+            </w:pPr>
+            <w:r>
+              <w:rPr>
+                <w:rFonts w:ascii="Calibri" w:eastAsia="Times New Roman" w:hAnsi="Calibri" w:cs="Calibri"/>
+                <w:color w:val="000000"/>
+                <w:lang w:eastAsia="de-DE"/>
+              </w:rPr>
+              <w:t>{{</w:t>
+            </w:r>
+            <w:proofErr w:type="spellStart"/>
+            <w:r>
+              <w:rPr>
+                <w:rFonts w:ascii="Calibri" w:eastAsia="Times New Roman" w:hAnsi="Calibri" w:cs="Calibri"/>
+                <w:color w:val="000000"/>
+                <w:lang w:eastAsia="de-DE"/>
+              </w:rPr>
+              <w:t>e_v_sonstE</w:t>
+            </w:r>
+            <w:proofErr w:type="spellEnd"/>
+            <w:r>
+              <w:rPr>
+                <w:rFonts w:ascii="Calibri" w:eastAsia="Times New Roman" w:hAnsi="Calibri" w:cs="Calibri"/>
+                <w:color w:val="000000"/>
+                <w:lang w:eastAsia="de-DE"/>
+              </w:rPr>
+              <w:t>}}</w:t>
+            </w:r>
+          </w:p>
+        </w:tc>
+        <w:tc>
+          <w:tcPr>
+            <w:tcW w:w="1526" w:type="dxa"/>
             <w:tcBorders>
               <w:top w:val="nil"/>
               <w:left w:val="single" w:sz="4" w:space="0" w:color="auto"/>
@@ -1262,38 +1644,25 @@
                 <w:color w:val="000000"/>
                 <w:lang w:eastAsia="de-DE"/>
               </w:rPr>
-              <w:t>152.820,00</w:t>
-            </w:r>
-          </w:p>
-        </w:tc>
-        <w:tc>
-          <w:tcPr>
-            <w:tcW w:w="1589" w:type="dxa"/>
-            <w:tcBorders>
-              <w:top w:val="nil"/>
-              <w:left w:val="single" w:sz="4" w:space="0" w:color="auto"/>
-              <w:bottom w:val="single" w:sz="4" w:space="0" w:color="auto"/>
-              <w:right w:val="single" w:sz="4" w:space="0" w:color="auto"/>
-            </w:tcBorders>
-            <w:vAlign w:val="bottom"/>
-          </w:tcPr>
-          <w:p>
-            <w:pPr>
-              <w:spacing w:after="0"/>
-              <w:jc w:val="right"/>
-              <w:rPr>
-                <w:rFonts w:ascii="Calibri" w:eastAsia="Times New Roman" w:hAnsi="Calibri" w:cs="Calibri"/>
-                <w:color w:val="000000"/>
-                <w:lang w:eastAsia="de-DE"/>
-              </w:rPr>
-            </w:pPr>
-            <w:r>
-              <w:rPr>
-                <w:rFonts w:ascii="Calibri" w:eastAsia="Times New Roman" w:hAnsi="Calibri" w:cs="Calibri"/>
-                <w:color w:val="000000"/>
-                <w:lang w:eastAsia="de-DE"/>
-              </w:rPr>
-              <w:t>155.060,07</w:t>
+              <w:t>{{</w:t>
+            </w:r>
+            <w:proofErr w:type="spellStart"/>
+            <w:r>
+              <w:rPr>
+                <w:rFonts w:ascii="Calibri" w:eastAsia="Times New Roman" w:hAnsi="Calibri" w:cs="Calibri"/>
+                <w:color w:val="000000"/>
+                <w:lang w:eastAsia="de-DE"/>
+              </w:rPr>
+              <w:t>e_re_sonstE</w:t>
+            </w:r>
+            <w:proofErr w:type="spellEnd"/>
+            <w:r>
+              <w:rPr>
+                <w:rFonts w:ascii="Calibri" w:eastAsia="Times New Roman" w:hAnsi="Calibri" w:cs="Calibri"/>
+                <w:color w:val="000000"/>
+                <w:lang w:eastAsia="de-DE"/>
+              </w:rPr>
+              <w:t>}}</w:t>
             </w:r>
           </w:p>
         </w:tc>
@@ -1304,7 +1673,7 @@
         </w:trPr>
         <w:tc>
           <w:tcPr>
-            <w:tcW w:w="562" w:type="dxa"/>
+            <w:tcW w:w="563" w:type="dxa"/>
             <w:tcBorders>
               <w:top w:val="single" w:sz="4" w:space="0" w:color="auto"/>
               <w:left w:val="single" w:sz="4" w:space="0" w:color="auto"/>
@@ -1372,6 +1741,58 @@
         </w:tc>
         <w:tc>
           <w:tcPr>
+            <w:tcW w:w="1651" w:type="dxa"/>
+            <w:tcBorders>
+              <w:top w:val="single" w:sz="4" w:space="0" w:color="auto"/>
+              <w:left w:val="single" w:sz="4" w:space="0" w:color="auto"/>
+              <w:bottom w:val="single" w:sz="4" w:space="0" w:color="auto"/>
+              <w:right w:val="single" w:sz="4" w:space="0" w:color="auto"/>
+            </w:tcBorders>
+            <w:shd w:val="clear" w:color="auto" w:fill="auto"/>
+            <w:noWrap/>
+            <w:vAlign w:val="bottom"/>
+            <w:hideMark/>
+          </w:tcPr>
+          <w:p>
+            <w:pPr>
+              <w:spacing w:after="0"/>
+              <w:jc w:val="right"/>
+              <w:rPr>
+                <w:rFonts w:ascii="Calibri" w:eastAsia="Times New Roman" w:hAnsi="Calibri" w:cs="Calibri"/>
+                <w:color w:val="000000"/>
+                <w:lang w:eastAsia="de-DE"/>
+              </w:rPr>
+            </w:pPr>
+            <w:r>
+              <w:rPr>
+                <w:rFonts w:ascii="Calibri" w:eastAsia="Times New Roman" w:hAnsi="Calibri" w:cs="Calibri"/>
+                <w:color w:val="000000"/>
+                <w:lang w:eastAsia="de-DE"/>
+              </w:rPr>
+              <w:t>{{</w:t>
+            </w:r>
+            <w:proofErr w:type="spellStart"/>
+            <w:r>
+              <w:rPr>
+                <w:rFonts w:ascii="Calibri" w:eastAsia="Times New Roman" w:hAnsi="Calibri" w:cs="Calibri"/>
+                <w:color w:val="000000"/>
+                <w:lang w:eastAsia="de-DE"/>
+              </w:rPr>
+              <w:t>e_p_summeE</w:t>
+            </w:r>
+            <w:proofErr w:type="spellEnd"/>
+            <w:r>
+              <w:rPr>
+                <w:rFonts w:ascii="Calibri" w:eastAsia="Times New Roman" w:hAnsi="Calibri" w:cs="Calibri"/>
+                <w:color w:val="000000"/>
+                <w:lang w:eastAsia="de-DE"/>
+              </w:rPr>
+              <w:t>}}</w:t>
+            </w:r>
+          </w:p>
+        </w:tc>
+        <w:tc>
+          <w:tcPr>
             <w:tcW w:w="1589" w:type="dxa"/>
             <w:tcBorders>
               <w:top w:val="single" w:sz="4" w:space="0" w:color="auto"/>
@@ -1379,34 +1800,49 @@
               <w:bottom w:val="single" w:sz="4" w:space="0" w:color="auto"/>
               <w:right w:val="single" w:sz="4" w:space="0" w:color="auto"/>
             </w:tcBorders>
-            <w:shd w:val="clear" w:color="auto" w:fill="auto"/>
-            <w:noWrap/>
-            <w:vAlign w:val="bottom"/>
-            <w:hideMark/>
-          </w:tcPr>
-          <w:p>
-            <w:pPr>
-              <w:spacing w:after="0"/>
-              <w:jc w:val="right"/>
-              <w:rPr>
-                <w:rFonts w:ascii="Calibri" w:eastAsia="Times New Roman" w:hAnsi="Calibri" w:cs="Calibri"/>
-                <w:color w:val="000000"/>
-                <w:lang w:eastAsia="de-DE"/>
-              </w:rPr>
-            </w:pPr>
-            <w:r>
-              <w:rPr>
-                <w:rFonts w:ascii="Calibri" w:eastAsia="Times New Roman" w:hAnsi="Calibri" w:cs="Calibri"/>
-                <w:color w:val="000000"/>
-                <w:lang w:eastAsia="de-DE"/>
-              </w:rPr>
-              <w:t>6.836.600,00</w:t>
-            </w:r>
-          </w:p>
-        </w:tc>
-        <w:tc>
-          <w:tcPr>
-            <w:tcW w:w="1589" w:type="dxa"/>
+            <w:vAlign w:val="bottom"/>
+          </w:tcPr>
+          <w:p>
+            <w:pPr>
+              <w:spacing w:after="0"/>
+              <w:jc w:val="right"/>
+              <w:rPr>
+                <w:rFonts w:ascii="Calibri" w:eastAsia="Times New Roman" w:hAnsi="Calibri" w:cs="Calibri"/>
+                <w:color w:val="000000"/>
+                <w:lang w:eastAsia="de-DE"/>
+              </w:rPr>
+            </w:pPr>
+            <w:r>
+              <w:rPr>
+                <w:rFonts w:ascii="Calibri" w:eastAsia="Times New Roman" w:hAnsi="Calibri" w:cs="Calibri"/>
+                <w:color w:val="000000"/>
+                <w:lang w:eastAsia="de-DE"/>
+              </w:rPr>
+              <w:t>{{</w:t>
+            </w:r>
+            <w:proofErr w:type="spellStart"/>
+            <w:r>
+              <w:rPr>
+                <w:rFonts w:ascii="Calibri" w:eastAsia="Times New Roman" w:hAnsi="Calibri" w:cs="Calibri"/>
+                <w:color w:val="000000"/>
+                <w:lang w:eastAsia="de-DE"/>
+              </w:rPr>
+              <w:t>e_v_summeE</w:t>
+            </w:r>
+            <w:proofErr w:type="spellEnd"/>
+            <w:r>
+              <w:rPr>
+                <w:rFonts w:ascii="Calibri" w:eastAsia="Times New Roman" w:hAnsi="Calibri" w:cs="Calibri"/>
+                <w:color w:val="000000"/>
+                <w:lang w:eastAsia="de-DE"/>
+              </w:rPr>
+              <w:t>}}</w:t>
+            </w:r>
+          </w:p>
+        </w:tc>
+        <w:tc>
+          <w:tcPr>
+            <w:tcW w:w="1526" w:type="dxa"/>
             <w:tcBorders>
               <w:top w:val="single" w:sz="4" w:space="0" w:color="auto"/>
               <w:left w:val="single" w:sz="4" w:space="0" w:color="auto"/>
@@ -1431,38 +1867,25 @@
                 <w:color w:val="000000"/>
                 <w:lang w:eastAsia="de-DE"/>
               </w:rPr>
-              <w:t>6.560.860,00</w:t>
-            </w:r>
-          </w:p>
-        </w:tc>
-        <w:tc>
-          <w:tcPr>
-            <w:tcW w:w="1589" w:type="dxa"/>
-            <w:tcBorders>
-              <w:top w:val="single" w:sz="4" w:space="0" w:color="auto"/>
-              <w:left w:val="single" w:sz="4" w:space="0" w:color="auto"/>
-              <w:bottom w:val="single" w:sz="4" w:space="0" w:color="auto"/>
-              <w:right w:val="single" w:sz="4" w:space="0" w:color="auto"/>
-            </w:tcBorders>
-            <w:vAlign w:val="bottom"/>
-          </w:tcPr>
-          <w:p>
-            <w:pPr>
-              <w:spacing w:after="0"/>
-              <w:jc w:val="right"/>
-              <w:rPr>
-                <w:rFonts w:ascii="Calibri" w:eastAsia="Times New Roman" w:hAnsi="Calibri" w:cs="Calibri"/>
-                <w:color w:val="000000"/>
-                <w:lang w:eastAsia="de-DE"/>
-              </w:rPr>
-            </w:pPr>
-            <w:r>
-              <w:rPr>
-                <w:rFonts w:ascii="Calibri" w:eastAsia="Times New Roman" w:hAnsi="Calibri" w:cs="Calibri"/>
-                <w:color w:val="000000"/>
-                <w:lang w:eastAsia="de-DE"/>
-              </w:rPr>
-              <w:t>6.027.564,38</w:t>
+              <w:t>{{</w:t>
+            </w:r>
+            <w:proofErr w:type="spellStart"/>
+            <w:r>
+              <w:rPr>
+                <w:rFonts w:ascii="Calibri" w:eastAsia="Times New Roman" w:hAnsi="Calibri" w:cs="Calibri"/>
+                <w:color w:val="000000"/>
+                <w:lang w:eastAsia="de-DE"/>
+              </w:rPr>
+              <w:t>e_re_summeE</w:t>
+            </w:r>
+            <w:proofErr w:type="spellEnd"/>
+            <w:r>
+              <w:rPr>
+                <w:rFonts w:ascii="Calibri" w:eastAsia="Times New Roman" w:hAnsi="Calibri" w:cs="Calibri"/>
+                <w:color w:val="000000"/>
+                <w:lang w:eastAsia="de-DE"/>
+              </w:rPr>
+              <w:t>}}</w:t>
             </w:r>
           </w:p>
         </w:tc>
@@ -1473,7 +1896,7 @@
         </w:trPr>
         <w:tc>
           <w:tcPr>
-            <w:tcW w:w="562" w:type="dxa"/>
+            <w:tcW w:w="563" w:type="dxa"/>
             <w:tcBorders>
               <w:top w:val="single" w:sz="4" w:space="0" w:color="auto"/>
               <w:left w:val="single" w:sz="4" w:space="0" w:color="auto"/>
@@ -1541,6 +1964,58 @@
         </w:tc>
         <w:tc>
           <w:tcPr>
+            <w:tcW w:w="1651" w:type="dxa"/>
+            <w:tcBorders>
+              <w:top w:val="single" w:sz="4" w:space="0" w:color="auto"/>
+              <w:left w:val="single" w:sz="4" w:space="0" w:color="auto"/>
+              <w:bottom w:val="nil"/>
+              <w:right w:val="single" w:sz="4" w:space="0" w:color="auto"/>
+            </w:tcBorders>
+            <w:shd w:val="clear" w:color="auto" w:fill="auto"/>
+            <w:noWrap/>
+            <w:vAlign w:val="bottom"/>
+            <w:hideMark/>
+          </w:tcPr>
+          <w:p>
+            <w:pPr>
+              <w:spacing w:after="0"/>
+              <w:jc w:val="right"/>
+              <w:rPr>
+                <w:rFonts w:ascii="Calibri" w:eastAsia="Times New Roman" w:hAnsi="Calibri" w:cs="Calibri"/>
+                <w:color w:val="000000"/>
+                <w:lang w:eastAsia="de-DE"/>
+              </w:rPr>
+            </w:pPr>
+            <w:r>
+              <w:rPr>
+                <w:rFonts w:ascii="Calibri" w:eastAsia="Times New Roman" w:hAnsi="Calibri" w:cs="Calibri"/>
+                <w:color w:val="000000"/>
+                <w:lang w:eastAsia="de-DE"/>
+              </w:rPr>
+              <w:t>{{</w:t>
+            </w:r>
+            <w:proofErr w:type="spellStart"/>
+            <w:r>
+              <w:rPr>
+                <w:rFonts w:ascii="Calibri" w:eastAsia="Times New Roman" w:hAnsi="Calibri" w:cs="Calibri"/>
+                <w:color w:val="000000"/>
+                <w:lang w:eastAsia="de-DE"/>
+              </w:rPr>
+              <w:t>e_p_pers</w:t>
+            </w:r>
+            <w:proofErr w:type="spellEnd"/>
+            <w:r>
+              <w:rPr>
+                <w:rFonts w:ascii="Calibri" w:eastAsia="Times New Roman" w:hAnsi="Calibri" w:cs="Calibri"/>
+                <w:color w:val="000000"/>
+                <w:lang w:eastAsia="de-DE"/>
+              </w:rPr>
+              <w:t>}}</w:t>
+            </w:r>
+          </w:p>
+        </w:tc>
+        <w:tc>
+          <w:tcPr>
             <w:tcW w:w="1589" w:type="dxa"/>
             <w:tcBorders>
               <w:top w:val="single" w:sz="4" w:space="0" w:color="auto"/>
@@ -1548,34 +2023,49 @@
               <w:bottom w:val="nil"/>
               <w:right w:val="single" w:sz="4" w:space="0" w:color="auto"/>
             </w:tcBorders>
-            <w:shd w:val="clear" w:color="auto" w:fill="auto"/>
-            <w:noWrap/>
-            <w:vAlign w:val="bottom"/>
-            <w:hideMark/>
-          </w:tcPr>
-          <w:p>
-            <w:pPr>
-              <w:spacing w:after="0"/>
-              <w:jc w:val="right"/>
-              <w:rPr>
-                <w:rFonts w:ascii="Calibri" w:eastAsia="Times New Roman" w:hAnsi="Calibri" w:cs="Calibri"/>
-                <w:color w:val="000000"/>
-                <w:lang w:eastAsia="de-DE"/>
-              </w:rPr>
-            </w:pPr>
-            <w:r>
-              <w:rPr>
-                <w:rFonts w:ascii="Calibri" w:eastAsia="Times New Roman" w:hAnsi="Calibri" w:cs="Calibri"/>
-                <w:color w:val="000000"/>
-                <w:lang w:eastAsia="de-DE"/>
-              </w:rPr>
-              <w:t>1.498.250,00</w:t>
-            </w:r>
-          </w:p>
-        </w:tc>
-        <w:tc>
-          <w:tcPr>
-            <w:tcW w:w="1589" w:type="dxa"/>
+            <w:vAlign w:val="bottom"/>
+          </w:tcPr>
+          <w:p>
+            <w:pPr>
+              <w:spacing w:after="0"/>
+              <w:jc w:val="right"/>
+              <w:rPr>
+                <w:rFonts w:ascii="Calibri" w:eastAsia="Times New Roman" w:hAnsi="Calibri" w:cs="Calibri"/>
+                <w:color w:val="000000"/>
+                <w:lang w:eastAsia="de-DE"/>
+              </w:rPr>
+            </w:pPr>
+            <w:r>
+              <w:rPr>
+                <w:rFonts w:ascii="Calibri" w:eastAsia="Times New Roman" w:hAnsi="Calibri" w:cs="Calibri"/>
+                <w:color w:val="000000"/>
+                <w:lang w:eastAsia="de-DE"/>
+              </w:rPr>
+              <w:t>{{</w:t>
+            </w:r>
+            <w:proofErr w:type="spellStart"/>
+            <w:r>
+              <w:rPr>
+                <w:rFonts w:ascii="Calibri" w:eastAsia="Times New Roman" w:hAnsi="Calibri" w:cs="Calibri"/>
+                <w:color w:val="000000"/>
+                <w:lang w:eastAsia="de-DE"/>
+              </w:rPr>
+              <w:t>e_v_pers</w:t>
+            </w:r>
+            <w:proofErr w:type="spellEnd"/>
+            <w:r>
+              <w:rPr>
+                <w:rFonts w:ascii="Calibri" w:eastAsia="Times New Roman" w:hAnsi="Calibri" w:cs="Calibri"/>
+                <w:color w:val="000000"/>
+                <w:lang w:eastAsia="de-DE"/>
+              </w:rPr>
+              <w:t>}}</w:t>
+            </w:r>
+          </w:p>
+        </w:tc>
+        <w:tc>
+          <w:tcPr>
+            <w:tcW w:w="1526" w:type="dxa"/>
             <w:tcBorders>
               <w:top w:val="single" w:sz="4" w:space="0" w:color="auto"/>
               <w:left w:val="single" w:sz="4" w:space="0" w:color="auto"/>
@@ -1600,38 +2090,25 @@
                 <w:color w:val="000000"/>
                 <w:lang w:eastAsia="de-DE"/>
               </w:rPr>
-              <w:t>1.488.300,00</w:t>
-            </w:r>
-          </w:p>
-        </w:tc>
-        <w:tc>
-          <w:tcPr>
-            <w:tcW w:w="1589" w:type="dxa"/>
-            <w:tcBorders>
-              <w:top w:val="single" w:sz="4" w:space="0" w:color="auto"/>
-              <w:left w:val="single" w:sz="4" w:space="0" w:color="auto"/>
-              <w:bottom w:val="nil"/>
-              <w:right w:val="single" w:sz="4" w:space="0" w:color="auto"/>
-            </w:tcBorders>
-            <w:vAlign w:val="bottom"/>
-          </w:tcPr>
-          <w:p>
-            <w:pPr>
-              <w:spacing w:after="0"/>
-              <w:jc w:val="right"/>
-              <w:rPr>
-                <w:rFonts w:ascii="Calibri" w:eastAsia="Times New Roman" w:hAnsi="Calibri" w:cs="Calibri"/>
-                <w:color w:val="000000"/>
-                <w:lang w:eastAsia="de-DE"/>
-              </w:rPr>
-            </w:pPr>
-            <w:r>
-              <w:rPr>
-                <w:rFonts w:ascii="Calibri" w:eastAsia="Times New Roman" w:hAnsi="Calibri" w:cs="Calibri"/>
-                <w:color w:val="000000"/>
-                <w:lang w:eastAsia="de-DE"/>
-              </w:rPr>
-              <w:t>1.270.806,68</w:t>
+              <w:t>{{</w:t>
+            </w:r>
+            <w:proofErr w:type="spellStart"/>
+            <w:r>
+              <w:rPr>
+                <w:rFonts w:ascii="Calibri" w:eastAsia="Times New Roman" w:hAnsi="Calibri" w:cs="Calibri"/>
+                <w:color w:val="000000"/>
+                <w:lang w:eastAsia="de-DE"/>
+              </w:rPr>
+              <w:t>e_re_pers</w:t>
+            </w:r>
+            <w:proofErr w:type="spellEnd"/>
+            <w:r>
+              <w:rPr>
+                <w:rFonts w:ascii="Calibri" w:eastAsia="Times New Roman" w:hAnsi="Calibri" w:cs="Calibri"/>
+                <w:color w:val="000000"/>
+                <w:lang w:eastAsia="de-DE"/>
+              </w:rPr>
+              <w:t>}}</w:t>
             </w:r>
           </w:p>
         </w:tc>
@@ -1642,7 +2119,7 @@
         </w:trPr>
         <w:tc>
           <w:tcPr>
-            <w:tcW w:w="562" w:type="dxa"/>
+            <w:tcW w:w="563" w:type="dxa"/>
             <w:tcBorders>
               <w:top w:val="nil"/>
               <w:left w:val="single" w:sz="4" w:space="0" w:color="auto"/>
@@ -1710,6 +2187,58 @@
         </w:tc>
         <w:tc>
           <w:tcPr>
+            <w:tcW w:w="1651" w:type="dxa"/>
+            <w:tcBorders>
+              <w:top w:val="nil"/>
+              <w:left w:val="single" w:sz="4" w:space="0" w:color="auto"/>
+              <w:bottom w:val="nil"/>
+              <w:right w:val="single" w:sz="4" w:space="0" w:color="auto"/>
+            </w:tcBorders>
+            <w:shd w:val="clear" w:color="auto" w:fill="auto"/>
+            <w:noWrap/>
+            <w:vAlign w:val="bottom"/>
+            <w:hideMark/>
+          </w:tcPr>
+          <w:p>
+            <w:pPr>
+              <w:spacing w:after="0"/>
+              <w:jc w:val="right"/>
+              <w:rPr>
+                <w:rFonts w:ascii="Calibri" w:eastAsia="Times New Roman" w:hAnsi="Calibri" w:cs="Calibri"/>
+                <w:color w:val="000000"/>
+                <w:lang w:eastAsia="de-DE"/>
+              </w:rPr>
+            </w:pPr>
+            <w:r>
+              <w:rPr>
+                <w:rFonts w:ascii="Calibri" w:eastAsia="Times New Roman" w:hAnsi="Calibri" w:cs="Calibri"/>
+                <w:color w:val="000000"/>
+                <w:lang w:eastAsia="de-DE"/>
+              </w:rPr>
+              <w:t>{{</w:t>
+            </w:r>
+            <w:proofErr w:type="spellStart"/>
+            <w:r>
+              <w:rPr>
+                <w:rFonts w:ascii="Calibri" w:eastAsia="Times New Roman" w:hAnsi="Calibri" w:cs="Calibri"/>
+                <w:color w:val="000000"/>
+                <w:lang w:eastAsia="de-DE"/>
+              </w:rPr>
+              <w:t>e_p_msd</w:t>
+            </w:r>
+            <w:proofErr w:type="spellEnd"/>
+            <w:r>
+              <w:rPr>
+                <w:rFonts w:ascii="Calibri" w:eastAsia="Times New Roman" w:hAnsi="Calibri" w:cs="Calibri"/>
+                <w:color w:val="000000"/>
+                <w:lang w:eastAsia="de-DE"/>
+              </w:rPr>
+              <w:t>}}</w:t>
+            </w:r>
+          </w:p>
+        </w:tc>
+        <w:tc>
+          <w:tcPr>
             <w:tcW w:w="1589" w:type="dxa"/>
             <w:tcBorders>
               <w:top w:val="nil"/>
@@ -1717,90 +2246,92 @@
               <w:bottom w:val="nil"/>
               <w:right w:val="single" w:sz="4" w:space="0" w:color="auto"/>
             </w:tcBorders>
-            <w:shd w:val="clear" w:color="auto" w:fill="auto"/>
-            <w:noWrap/>
-            <w:vAlign w:val="bottom"/>
-            <w:hideMark/>
-          </w:tcPr>
-          <w:p>
-            <w:pPr>
-              <w:spacing w:after="0"/>
-              <w:jc w:val="right"/>
-              <w:rPr>
-                <w:rFonts w:ascii="Calibri" w:eastAsia="Times New Roman" w:hAnsi="Calibri" w:cs="Calibri"/>
-                <w:color w:val="000000"/>
-                <w:lang w:eastAsia="de-DE"/>
-              </w:rPr>
-            </w:pPr>
-            <w:r>
-              <w:rPr>
-                <w:rFonts w:ascii="Calibri" w:eastAsia="Times New Roman" w:hAnsi="Calibri" w:cs="Calibri"/>
-                <w:color w:val="000000"/>
-                <w:lang w:eastAsia="de-DE"/>
-              </w:rPr>
-              <w:t>736.140,00</w:t>
-            </w:r>
-          </w:p>
-        </w:tc>
-        <w:tc>
-          <w:tcPr>
-            <w:tcW w:w="1589" w:type="dxa"/>
-            <w:tcBorders>
-              <w:top w:val="nil"/>
-              <w:left w:val="single" w:sz="4" w:space="0" w:color="auto"/>
-              <w:bottom w:val="nil"/>
-              <w:right w:val="single" w:sz="4" w:space="0" w:color="auto"/>
-            </w:tcBorders>
-            <w:vAlign w:val="bottom"/>
-          </w:tcPr>
-          <w:p>
-            <w:pPr>
-              <w:spacing w:after="0"/>
-              <w:jc w:val="right"/>
-              <w:rPr>
-                <w:rFonts w:ascii="Calibri" w:eastAsia="Times New Roman" w:hAnsi="Calibri" w:cs="Calibri"/>
-                <w:color w:val="000000"/>
-                <w:lang w:eastAsia="de-DE"/>
-              </w:rPr>
-            </w:pPr>
-            <w:r>
-              <w:rPr>
-                <w:rFonts w:ascii="Calibri" w:eastAsia="Times New Roman" w:hAnsi="Calibri" w:cs="Calibri"/>
-                <w:color w:val="000000"/>
-                <w:lang w:eastAsia="de-DE"/>
-              </w:rPr>
-              <w:t>769.060,00</w:t>
-            </w:r>
-          </w:p>
-        </w:tc>
-        <w:tc>
-          <w:tcPr>
-            <w:tcW w:w="1589" w:type="dxa"/>
-            <w:tcBorders>
-              <w:top w:val="nil"/>
-              <w:left w:val="single" w:sz="4" w:space="0" w:color="auto"/>
-              <w:bottom w:val="nil"/>
-              <w:right w:val="single" w:sz="4" w:space="0" w:color="auto"/>
-            </w:tcBorders>
-            <w:vAlign w:val="bottom"/>
-          </w:tcPr>
-          <w:p>
-            <w:pPr>
-              <w:spacing w:after="0"/>
-              <w:jc w:val="right"/>
-              <w:rPr>
-                <w:rFonts w:ascii="Calibri" w:eastAsia="Times New Roman" w:hAnsi="Calibri" w:cs="Calibri"/>
-                <w:color w:val="000000"/>
-                <w:lang w:eastAsia="de-DE"/>
-              </w:rPr>
-            </w:pPr>
-            <w:r>
-              <w:rPr>
-                <w:rFonts w:ascii="Calibri" w:eastAsia="Times New Roman" w:hAnsi="Calibri" w:cs="Calibri"/>
-                <w:color w:val="000000"/>
-                <w:lang w:eastAsia="de-DE"/>
-              </w:rPr>
-              <w:t>542.004,98</w:t>
+            <w:vAlign w:val="bottom"/>
+          </w:tcPr>
+          <w:p>
+            <w:pPr>
+              <w:spacing w:after="0"/>
+              <w:jc w:val="right"/>
+              <w:rPr>
+                <w:rFonts w:ascii="Calibri" w:eastAsia="Times New Roman" w:hAnsi="Calibri" w:cs="Calibri"/>
+                <w:color w:val="000000"/>
+                <w:lang w:eastAsia="de-DE"/>
+              </w:rPr>
+            </w:pPr>
+            <w:r>
+              <w:rPr>
+                <w:rFonts w:ascii="Calibri" w:eastAsia="Times New Roman" w:hAnsi="Calibri" w:cs="Calibri"/>
+                <w:color w:val="000000"/>
+                <w:lang w:eastAsia="de-DE"/>
+              </w:rPr>
+              <w:t>{{</w:t>
+            </w:r>
+            <w:proofErr w:type="spellStart"/>
+            <w:r>
+              <w:rPr>
+                <w:rFonts w:ascii="Calibri" w:eastAsia="Times New Roman" w:hAnsi="Calibri" w:cs="Calibri"/>
+                <w:color w:val="000000"/>
+                <w:lang w:eastAsia="de-DE"/>
+              </w:rPr>
+              <w:t>e_v_msd</w:t>
+            </w:r>
+            <w:proofErr w:type="spellEnd"/>
+            <w:r>
+              <w:rPr>
+                <w:rFonts w:ascii="Calibri" w:eastAsia="Times New Roman" w:hAnsi="Calibri" w:cs="Calibri"/>
+                <w:color w:val="000000"/>
+                <w:lang w:eastAsia="de-DE"/>
+              </w:rPr>
+              <w:t>}}</w:t>
+            </w:r>
+          </w:p>
+        </w:tc>
+        <w:tc>
+          <w:tcPr>
+            <w:tcW w:w="1526" w:type="dxa"/>
+            <w:tcBorders>
+              <w:top w:val="nil"/>
+              <w:left w:val="single" w:sz="4" w:space="0" w:color="auto"/>
+              <w:bottom w:val="nil"/>
+              <w:right w:val="single" w:sz="4" w:space="0" w:color="auto"/>
+            </w:tcBorders>
+            <w:vAlign w:val="bottom"/>
+          </w:tcPr>
+          <w:p>
+            <w:pPr>
+              <w:spacing w:after="0"/>
+              <w:jc w:val="right"/>
+              <w:rPr>
+                <w:rFonts w:ascii="Calibri" w:eastAsia="Times New Roman" w:hAnsi="Calibri" w:cs="Calibri"/>
+                <w:color w:val="000000"/>
+                <w:lang w:eastAsia="de-DE"/>
+              </w:rPr>
+            </w:pPr>
+            <w:r>
+              <w:rPr>
+                <w:rFonts w:ascii="Calibri" w:eastAsia="Times New Roman" w:hAnsi="Calibri" w:cs="Calibri"/>
+                <w:color w:val="000000"/>
+                <w:lang w:eastAsia="de-DE"/>
+              </w:rPr>
+              <w:t>{{</w:t>
+            </w:r>
+            <w:proofErr w:type="spellStart"/>
+            <w:r>
+              <w:rPr>
+                <w:rFonts w:ascii="Calibri" w:eastAsia="Times New Roman" w:hAnsi="Calibri" w:cs="Calibri"/>
+                <w:color w:val="000000"/>
+                <w:lang w:eastAsia="de-DE"/>
+              </w:rPr>
+              <w:t>e_re_msd</w:t>
+            </w:r>
+            <w:proofErr w:type="spellEnd"/>
+            <w:r>
+              <w:rPr>
+                <w:rFonts w:ascii="Calibri" w:eastAsia="Times New Roman" w:hAnsi="Calibri" w:cs="Calibri"/>
+                <w:color w:val="000000"/>
+                <w:lang w:eastAsia="de-DE"/>
+              </w:rPr>
+              <w:t>}}</w:t>
             </w:r>
           </w:p>
         </w:tc>
@@ -1811,7 +2342,7 @@
         </w:trPr>
         <w:tc>
           <w:tcPr>
-            <w:tcW w:w="562" w:type="dxa"/>
+            <w:tcW w:w="563" w:type="dxa"/>
             <w:tcBorders>
               <w:top w:val="nil"/>
               <w:left w:val="single" w:sz="4" w:space="0" w:color="auto"/>
@@ -1879,6 +2410,58 @@
         </w:tc>
         <w:tc>
           <w:tcPr>
+            <w:tcW w:w="1651" w:type="dxa"/>
+            <w:tcBorders>
+              <w:top w:val="nil"/>
+              <w:left w:val="single" w:sz="4" w:space="0" w:color="auto"/>
+              <w:bottom w:val="nil"/>
+              <w:right w:val="single" w:sz="4" w:space="0" w:color="auto"/>
+            </w:tcBorders>
+            <w:shd w:val="clear" w:color="auto" w:fill="auto"/>
+            <w:noWrap/>
+            <w:vAlign w:val="bottom"/>
+            <w:hideMark/>
+          </w:tcPr>
+          <w:p>
+            <w:pPr>
+              <w:spacing w:after="0"/>
+              <w:jc w:val="right"/>
+              <w:rPr>
+                <w:rFonts w:ascii="Calibri" w:eastAsia="Times New Roman" w:hAnsi="Calibri" w:cs="Calibri"/>
+                <w:color w:val="000000"/>
+                <w:lang w:eastAsia="de-DE"/>
+              </w:rPr>
+            </w:pPr>
+            <w:r>
+              <w:rPr>
+                <w:rFonts w:ascii="Calibri" w:eastAsia="Times New Roman" w:hAnsi="Calibri" w:cs="Calibri"/>
+                <w:color w:val="000000"/>
+                <w:lang w:eastAsia="de-DE"/>
+              </w:rPr>
+              <w:t>{{</w:t>
+            </w:r>
+            <w:proofErr w:type="spellStart"/>
+            <w:r>
+              <w:rPr>
+                <w:rFonts w:ascii="Calibri" w:eastAsia="Times New Roman" w:hAnsi="Calibri" w:cs="Calibri"/>
+                <w:color w:val="000000"/>
+                <w:lang w:eastAsia="de-DE"/>
+              </w:rPr>
+              <w:t>e_p_afa</w:t>
+            </w:r>
+            <w:proofErr w:type="spellEnd"/>
+            <w:r>
+              <w:rPr>
+                <w:rFonts w:ascii="Calibri" w:eastAsia="Times New Roman" w:hAnsi="Calibri" w:cs="Calibri"/>
+                <w:color w:val="000000"/>
+                <w:lang w:eastAsia="de-DE"/>
+              </w:rPr>
+              <w:t>}}</w:t>
+            </w:r>
+          </w:p>
+        </w:tc>
+        <w:tc>
+          <w:tcPr>
             <w:tcW w:w="1589" w:type="dxa"/>
             <w:tcBorders>
               <w:top w:val="nil"/>
@@ -1886,90 +2469,92 @@
               <w:bottom w:val="nil"/>
               <w:right w:val="single" w:sz="4" w:space="0" w:color="auto"/>
             </w:tcBorders>
-            <w:shd w:val="clear" w:color="auto" w:fill="auto"/>
-            <w:noWrap/>
-            <w:vAlign w:val="bottom"/>
-            <w:hideMark/>
-          </w:tcPr>
-          <w:p>
-            <w:pPr>
-              <w:spacing w:after="0"/>
-              <w:jc w:val="right"/>
-              <w:rPr>
-                <w:rFonts w:ascii="Calibri" w:eastAsia="Times New Roman" w:hAnsi="Calibri" w:cs="Calibri"/>
-                <w:color w:val="000000"/>
-                <w:lang w:eastAsia="de-DE"/>
-              </w:rPr>
-            </w:pPr>
-            <w:r>
-              <w:rPr>
-                <w:rFonts w:ascii="Calibri" w:eastAsia="Times New Roman" w:hAnsi="Calibri" w:cs="Calibri"/>
-                <w:color w:val="000000"/>
-                <w:lang w:eastAsia="de-DE"/>
-              </w:rPr>
-              <w:t>622.404,00</w:t>
-            </w:r>
-          </w:p>
-        </w:tc>
-        <w:tc>
-          <w:tcPr>
-            <w:tcW w:w="1589" w:type="dxa"/>
-            <w:tcBorders>
-              <w:top w:val="nil"/>
-              <w:left w:val="single" w:sz="4" w:space="0" w:color="auto"/>
-              <w:bottom w:val="nil"/>
-              <w:right w:val="single" w:sz="4" w:space="0" w:color="auto"/>
-            </w:tcBorders>
-            <w:vAlign w:val="bottom"/>
-          </w:tcPr>
-          <w:p>
-            <w:pPr>
-              <w:spacing w:after="0"/>
-              <w:jc w:val="right"/>
-              <w:rPr>
-                <w:rFonts w:ascii="Calibri" w:eastAsia="Times New Roman" w:hAnsi="Calibri" w:cs="Calibri"/>
-                <w:color w:val="000000"/>
-                <w:lang w:eastAsia="de-DE"/>
-              </w:rPr>
-            </w:pPr>
-            <w:r>
-              <w:rPr>
-                <w:rFonts w:ascii="Calibri" w:eastAsia="Times New Roman" w:hAnsi="Calibri" w:cs="Calibri"/>
-                <w:color w:val="000000"/>
-                <w:lang w:eastAsia="de-DE"/>
-              </w:rPr>
-              <w:t>798.980,00</w:t>
-            </w:r>
-          </w:p>
-        </w:tc>
-        <w:tc>
-          <w:tcPr>
-            <w:tcW w:w="1589" w:type="dxa"/>
-            <w:tcBorders>
-              <w:top w:val="nil"/>
-              <w:left w:val="single" w:sz="4" w:space="0" w:color="auto"/>
-              <w:bottom w:val="nil"/>
-              <w:right w:val="single" w:sz="4" w:space="0" w:color="auto"/>
-            </w:tcBorders>
-            <w:vAlign w:val="bottom"/>
-          </w:tcPr>
-          <w:p>
-            <w:pPr>
-              <w:spacing w:after="0"/>
-              <w:jc w:val="right"/>
-              <w:rPr>
-                <w:rFonts w:ascii="Calibri" w:eastAsia="Times New Roman" w:hAnsi="Calibri" w:cs="Calibri"/>
-                <w:color w:val="000000"/>
-                <w:lang w:eastAsia="de-DE"/>
-              </w:rPr>
-            </w:pPr>
-            <w:r>
-              <w:rPr>
-                <w:rFonts w:ascii="Calibri" w:eastAsia="Times New Roman" w:hAnsi="Calibri" w:cs="Calibri"/>
-                <w:color w:val="000000"/>
-                <w:lang w:eastAsia="de-DE"/>
-              </w:rPr>
-              <w:t>615.169,51</w:t>
+            <w:vAlign w:val="bottom"/>
+          </w:tcPr>
+          <w:p>
+            <w:pPr>
+              <w:spacing w:after="0"/>
+              <w:jc w:val="right"/>
+              <w:rPr>
+                <w:rFonts w:ascii="Calibri" w:eastAsia="Times New Roman" w:hAnsi="Calibri" w:cs="Calibri"/>
+                <w:color w:val="000000"/>
+                <w:lang w:eastAsia="de-DE"/>
+              </w:rPr>
+            </w:pPr>
+            <w:r>
+              <w:rPr>
+                <w:rFonts w:ascii="Calibri" w:eastAsia="Times New Roman" w:hAnsi="Calibri" w:cs="Calibri"/>
+                <w:color w:val="000000"/>
+                <w:lang w:eastAsia="de-DE"/>
+              </w:rPr>
+              <w:t>{{</w:t>
+            </w:r>
+            <w:proofErr w:type="spellStart"/>
+            <w:r>
+              <w:rPr>
+                <w:rFonts w:ascii="Calibri" w:eastAsia="Times New Roman" w:hAnsi="Calibri" w:cs="Calibri"/>
+                <w:color w:val="000000"/>
+                <w:lang w:eastAsia="de-DE"/>
+              </w:rPr>
+              <w:t>e_v_afa</w:t>
+            </w:r>
+            <w:proofErr w:type="spellEnd"/>
+            <w:r>
+              <w:rPr>
+                <w:rFonts w:ascii="Calibri" w:eastAsia="Times New Roman" w:hAnsi="Calibri" w:cs="Calibri"/>
+                <w:color w:val="000000"/>
+                <w:lang w:eastAsia="de-DE"/>
+              </w:rPr>
+              <w:t>}}</w:t>
+            </w:r>
+          </w:p>
+        </w:tc>
+        <w:tc>
+          <w:tcPr>
+            <w:tcW w:w="1526" w:type="dxa"/>
+            <w:tcBorders>
+              <w:top w:val="nil"/>
+              <w:left w:val="single" w:sz="4" w:space="0" w:color="auto"/>
+              <w:bottom w:val="nil"/>
+              <w:right w:val="single" w:sz="4" w:space="0" w:color="auto"/>
+            </w:tcBorders>
+            <w:vAlign w:val="bottom"/>
+          </w:tcPr>
+          <w:p>
+            <w:pPr>
+              <w:spacing w:after="0"/>
+              <w:jc w:val="right"/>
+              <w:rPr>
+                <w:rFonts w:ascii="Calibri" w:eastAsia="Times New Roman" w:hAnsi="Calibri" w:cs="Calibri"/>
+                <w:color w:val="000000"/>
+                <w:lang w:eastAsia="de-DE"/>
+              </w:rPr>
+            </w:pPr>
+            <w:r>
+              <w:rPr>
+                <w:rFonts w:ascii="Calibri" w:eastAsia="Times New Roman" w:hAnsi="Calibri" w:cs="Calibri"/>
+                <w:color w:val="000000"/>
+                <w:lang w:eastAsia="de-DE"/>
+              </w:rPr>
+              <w:t>{{</w:t>
+            </w:r>
+            <w:proofErr w:type="spellStart"/>
+            <w:r>
+              <w:rPr>
+                <w:rFonts w:ascii="Calibri" w:eastAsia="Times New Roman" w:hAnsi="Calibri" w:cs="Calibri"/>
+                <w:color w:val="000000"/>
+                <w:lang w:eastAsia="de-DE"/>
+              </w:rPr>
+              <w:t>e_re_afa</w:t>
+            </w:r>
+            <w:proofErr w:type="spellEnd"/>
+            <w:r>
+              <w:rPr>
+                <w:rFonts w:ascii="Calibri" w:eastAsia="Times New Roman" w:hAnsi="Calibri" w:cs="Calibri"/>
+                <w:color w:val="000000"/>
+                <w:lang w:eastAsia="de-DE"/>
+              </w:rPr>
+              <w:t>}}</w:t>
             </w:r>
           </w:p>
         </w:tc>
@@ -1980,7 +2565,7 @@
         </w:trPr>
         <w:tc>
           <w:tcPr>
-            <w:tcW w:w="562" w:type="dxa"/>
+            <w:tcW w:w="563" w:type="dxa"/>
             <w:tcBorders>
               <w:top w:val="nil"/>
               <w:left w:val="single" w:sz="4" w:space="0" w:color="auto"/>
@@ -2048,6 +2633,58 @@
         </w:tc>
         <w:tc>
           <w:tcPr>
+            <w:tcW w:w="1651" w:type="dxa"/>
+            <w:tcBorders>
+              <w:top w:val="nil"/>
+              <w:left w:val="single" w:sz="4" w:space="0" w:color="auto"/>
+              <w:bottom w:val="nil"/>
+              <w:right w:val="single" w:sz="4" w:space="0" w:color="auto"/>
+            </w:tcBorders>
+            <w:shd w:val="clear" w:color="auto" w:fill="auto"/>
+            <w:noWrap/>
+            <w:vAlign w:val="bottom"/>
+            <w:hideMark/>
+          </w:tcPr>
+          <w:p>
+            <w:pPr>
+              <w:spacing w:after="0"/>
+              <w:jc w:val="right"/>
+              <w:rPr>
+                <w:rFonts w:ascii="Calibri" w:eastAsia="Times New Roman" w:hAnsi="Calibri" w:cs="Calibri"/>
+                <w:color w:val="000000"/>
+                <w:lang w:eastAsia="de-DE"/>
+              </w:rPr>
+            </w:pPr>
+            <w:r>
+              <w:rPr>
+                <w:rFonts w:ascii="Calibri" w:eastAsia="Times New Roman" w:hAnsi="Calibri" w:cs="Calibri"/>
+                <w:color w:val="000000"/>
+                <w:lang w:eastAsia="de-DE"/>
+              </w:rPr>
+              <w:t>{{</w:t>
+            </w:r>
+            <w:proofErr w:type="spellStart"/>
+            <w:r>
+              <w:rPr>
+                <w:rFonts w:ascii="Calibri" w:eastAsia="Times New Roman" w:hAnsi="Calibri" w:cs="Calibri"/>
+                <w:color w:val="000000"/>
+                <w:lang w:eastAsia="de-DE"/>
+              </w:rPr>
+              <w:t>e_p_umla</w:t>
+            </w:r>
+            <w:proofErr w:type="spellEnd"/>
+            <w:r>
+              <w:rPr>
+                <w:rFonts w:ascii="Calibri" w:eastAsia="Times New Roman" w:hAnsi="Calibri" w:cs="Calibri"/>
+                <w:color w:val="000000"/>
+                <w:lang w:eastAsia="de-DE"/>
+              </w:rPr>
+              <w:t>}}</w:t>
+            </w:r>
+          </w:p>
+        </w:tc>
+        <w:tc>
+          <w:tcPr>
             <w:tcW w:w="1589" w:type="dxa"/>
             <w:tcBorders>
               <w:top w:val="nil"/>
@@ -2055,90 +2692,92 @@
               <w:bottom w:val="nil"/>
               <w:right w:val="single" w:sz="4" w:space="0" w:color="auto"/>
             </w:tcBorders>
-            <w:shd w:val="clear" w:color="auto" w:fill="auto"/>
-            <w:noWrap/>
-            <w:vAlign w:val="bottom"/>
-            <w:hideMark/>
-          </w:tcPr>
-          <w:p>
-            <w:pPr>
-              <w:spacing w:after="0"/>
-              <w:jc w:val="right"/>
-              <w:rPr>
-                <w:rFonts w:ascii="Calibri" w:eastAsia="Times New Roman" w:hAnsi="Calibri" w:cs="Calibri"/>
-                <w:color w:val="000000"/>
-                <w:lang w:eastAsia="de-DE"/>
-              </w:rPr>
-            </w:pPr>
-            <w:r>
-              <w:rPr>
-                <w:rFonts w:ascii="Calibri" w:eastAsia="Times New Roman" w:hAnsi="Calibri" w:cs="Calibri"/>
-                <w:color w:val="000000"/>
-                <w:lang w:eastAsia="de-DE"/>
-              </w:rPr>
-              <w:t>3.733.720,00</w:t>
-            </w:r>
-          </w:p>
-        </w:tc>
-        <w:tc>
-          <w:tcPr>
-            <w:tcW w:w="1589" w:type="dxa"/>
-            <w:tcBorders>
-              <w:top w:val="nil"/>
-              <w:left w:val="single" w:sz="4" w:space="0" w:color="auto"/>
-              <w:bottom w:val="nil"/>
-              <w:right w:val="single" w:sz="4" w:space="0" w:color="auto"/>
-            </w:tcBorders>
-            <w:vAlign w:val="bottom"/>
-          </w:tcPr>
-          <w:p>
-            <w:pPr>
-              <w:spacing w:after="0"/>
-              <w:jc w:val="right"/>
-              <w:rPr>
-                <w:rFonts w:ascii="Calibri" w:eastAsia="Times New Roman" w:hAnsi="Calibri" w:cs="Calibri"/>
-                <w:color w:val="000000"/>
-                <w:lang w:eastAsia="de-DE"/>
-              </w:rPr>
-            </w:pPr>
-            <w:r>
-              <w:rPr>
-                <w:rFonts w:ascii="Calibri" w:eastAsia="Times New Roman" w:hAnsi="Calibri" w:cs="Calibri"/>
-                <w:color w:val="000000"/>
-                <w:lang w:eastAsia="de-DE"/>
-              </w:rPr>
-              <w:t>3.613.520,00</w:t>
-            </w:r>
-          </w:p>
-        </w:tc>
-        <w:tc>
-          <w:tcPr>
-            <w:tcW w:w="1589" w:type="dxa"/>
-            <w:tcBorders>
-              <w:top w:val="nil"/>
-              <w:left w:val="single" w:sz="4" w:space="0" w:color="auto"/>
-              <w:bottom w:val="nil"/>
-              <w:right w:val="single" w:sz="4" w:space="0" w:color="auto"/>
-            </w:tcBorders>
-            <w:vAlign w:val="bottom"/>
-          </w:tcPr>
-          <w:p>
-            <w:pPr>
-              <w:spacing w:after="0"/>
-              <w:jc w:val="right"/>
-              <w:rPr>
-                <w:rFonts w:ascii="Calibri" w:eastAsia="Times New Roman" w:hAnsi="Calibri" w:cs="Calibri"/>
-                <w:color w:val="000000"/>
-                <w:lang w:eastAsia="de-DE"/>
-              </w:rPr>
-            </w:pPr>
-            <w:r>
-              <w:rPr>
-                <w:rFonts w:ascii="Calibri" w:eastAsia="Times New Roman" w:hAnsi="Calibri" w:cs="Calibri"/>
-                <w:color w:val="000000"/>
-                <w:lang w:eastAsia="de-DE"/>
-              </w:rPr>
-              <w:t>3.631.990,83</w:t>
+            <w:vAlign w:val="bottom"/>
+          </w:tcPr>
+          <w:p>
+            <w:pPr>
+              <w:spacing w:after="0"/>
+              <w:jc w:val="right"/>
+              <w:rPr>
+                <w:rFonts w:ascii="Calibri" w:eastAsia="Times New Roman" w:hAnsi="Calibri" w:cs="Calibri"/>
+                <w:color w:val="000000"/>
+                <w:lang w:eastAsia="de-DE"/>
+              </w:rPr>
+            </w:pPr>
+            <w:r>
+              <w:rPr>
+                <w:rFonts w:ascii="Calibri" w:eastAsia="Times New Roman" w:hAnsi="Calibri" w:cs="Calibri"/>
+                <w:color w:val="000000"/>
+                <w:lang w:eastAsia="de-DE"/>
+              </w:rPr>
+              <w:t>{{</w:t>
+            </w:r>
+            <w:proofErr w:type="spellStart"/>
+            <w:r>
+              <w:rPr>
+                <w:rFonts w:ascii="Calibri" w:eastAsia="Times New Roman" w:hAnsi="Calibri" w:cs="Calibri"/>
+                <w:color w:val="000000"/>
+                <w:lang w:eastAsia="de-DE"/>
+              </w:rPr>
+              <w:t>e_v_umla</w:t>
+            </w:r>
+            <w:proofErr w:type="spellEnd"/>
+            <w:r>
+              <w:rPr>
+                <w:rFonts w:ascii="Calibri" w:eastAsia="Times New Roman" w:hAnsi="Calibri" w:cs="Calibri"/>
+                <w:color w:val="000000"/>
+                <w:lang w:eastAsia="de-DE"/>
+              </w:rPr>
+              <w:t>}}</w:t>
+            </w:r>
+          </w:p>
+        </w:tc>
+        <w:tc>
+          <w:tcPr>
+            <w:tcW w:w="1526" w:type="dxa"/>
+            <w:tcBorders>
+              <w:top w:val="nil"/>
+              <w:left w:val="single" w:sz="4" w:space="0" w:color="auto"/>
+              <w:bottom w:val="nil"/>
+              <w:right w:val="single" w:sz="4" w:space="0" w:color="auto"/>
+            </w:tcBorders>
+            <w:vAlign w:val="bottom"/>
+          </w:tcPr>
+          <w:p>
+            <w:pPr>
+              <w:spacing w:after="0"/>
+              <w:jc w:val="right"/>
+              <w:rPr>
+                <w:rFonts w:ascii="Calibri" w:eastAsia="Times New Roman" w:hAnsi="Calibri" w:cs="Calibri"/>
+                <w:color w:val="000000"/>
+                <w:lang w:eastAsia="de-DE"/>
+              </w:rPr>
+            </w:pPr>
+            <w:r>
+              <w:rPr>
+                <w:rFonts w:ascii="Calibri" w:eastAsia="Times New Roman" w:hAnsi="Calibri" w:cs="Calibri"/>
+                <w:color w:val="000000"/>
+                <w:lang w:eastAsia="de-DE"/>
+              </w:rPr>
+              <w:t>{{</w:t>
+            </w:r>
+            <w:proofErr w:type="spellStart"/>
+            <w:r>
+              <w:rPr>
+                <w:rFonts w:ascii="Calibri" w:eastAsia="Times New Roman" w:hAnsi="Calibri" w:cs="Calibri"/>
+                <w:color w:val="000000"/>
+                <w:lang w:eastAsia="de-DE"/>
+              </w:rPr>
+              <w:t>e_re_umla</w:t>
+            </w:r>
+            <w:proofErr w:type="spellEnd"/>
+            <w:r>
+              <w:rPr>
+                <w:rFonts w:ascii="Calibri" w:eastAsia="Times New Roman" w:hAnsi="Calibri" w:cs="Calibri"/>
+                <w:color w:val="000000"/>
+                <w:lang w:eastAsia="de-DE"/>
+              </w:rPr>
+              <w:t>}}</w:t>
             </w:r>
           </w:p>
         </w:tc>
@@ -2149,7 +2788,7 @@
         </w:trPr>
         <w:tc>
           <w:tcPr>
-            <w:tcW w:w="562" w:type="dxa"/>
+            <w:tcW w:w="563" w:type="dxa"/>
             <w:tcBorders>
               <w:top w:val="nil"/>
               <w:left w:val="single" w:sz="4" w:space="0" w:color="auto"/>
@@ -2217,6 +2856,58 @@
         </w:tc>
         <w:tc>
           <w:tcPr>
+            <w:tcW w:w="1651" w:type="dxa"/>
+            <w:tcBorders>
+              <w:top w:val="nil"/>
+              <w:left w:val="single" w:sz="4" w:space="0" w:color="auto"/>
+              <w:bottom w:val="single" w:sz="4" w:space="0" w:color="auto"/>
+              <w:right w:val="single" w:sz="4" w:space="0" w:color="auto"/>
+            </w:tcBorders>
+            <w:shd w:val="clear" w:color="auto" w:fill="auto"/>
+            <w:noWrap/>
+            <w:vAlign w:val="bottom"/>
+            <w:hideMark/>
+          </w:tcPr>
+          <w:p>
+            <w:pPr>
+              <w:spacing w:after="0"/>
+              <w:jc w:val="right"/>
+              <w:rPr>
+                <w:rFonts w:ascii="Calibri" w:eastAsia="Times New Roman" w:hAnsi="Calibri" w:cs="Calibri"/>
+                <w:color w:val="000000"/>
+                <w:lang w:eastAsia="de-DE"/>
+              </w:rPr>
+            </w:pPr>
+            <w:r>
+              <w:rPr>
+                <w:rFonts w:ascii="Calibri" w:eastAsia="Times New Roman" w:hAnsi="Calibri" w:cs="Calibri"/>
+                <w:color w:val="000000"/>
+                <w:lang w:eastAsia="de-DE"/>
+              </w:rPr>
+              <w:t>{{</w:t>
+            </w:r>
+            <w:proofErr w:type="spellStart"/>
+            <w:r>
+              <w:rPr>
+                <w:rFonts w:ascii="Calibri" w:eastAsia="Times New Roman" w:hAnsi="Calibri" w:cs="Calibri"/>
+                <w:color w:val="000000"/>
+                <w:lang w:eastAsia="de-DE"/>
+              </w:rPr>
+              <w:t>e_p_sonstA</w:t>
+            </w:r>
+            <w:proofErr w:type="spellEnd"/>
+            <w:r>
+              <w:rPr>
+                <w:rFonts w:ascii="Calibri" w:eastAsia="Times New Roman" w:hAnsi="Calibri" w:cs="Calibri"/>
+                <w:color w:val="000000"/>
+                <w:lang w:eastAsia="de-DE"/>
+              </w:rPr>
+              <w:t>}}</w:t>
+            </w:r>
+          </w:p>
+        </w:tc>
+        <w:tc>
+          <w:tcPr>
             <w:tcW w:w="1589" w:type="dxa"/>
             <w:tcBorders>
               <w:top w:val="nil"/>
@@ -2224,34 +2915,49 @@
               <w:bottom w:val="single" w:sz="4" w:space="0" w:color="auto"/>
               <w:right w:val="single" w:sz="4" w:space="0" w:color="auto"/>
             </w:tcBorders>
-            <w:shd w:val="clear" w:color="auto" w:fill="auto"/>
-            <w:noWrap/>
-            <w:vAlign w:val="bottom"/>
-            <w:hideMark/>
-          </w:tcPr>
-          <w:p>
-            <w:pPr>
-              <w:spacing w:after="0"/>
-              <w:jc w:val="right"/>
-              <w:rPr>
-                <w:rFonts w:ascii="Calibri" w:eastAsia="Times New Roman" w:hAnsi="Calibri" w:cs="Calibri"/>
-                <w:color w:val="000000"/>
-                <w:lang w:eastAsia="de-DE"/>
-              </w:rPr>
-            </w:pPr>
-            <w:r>
-              <w:rPr>
-                <w:rFonts w:ascii="Calibri" w:eastAsia="Times New Roman" w:hAnsi="Calibri" w:cs="Calibri"/>
-                <w:color w:val="000000"/>
-                <w:lang w:eastAsia="de-DE"/>
-              </w:rPr>
-              <w:t>128.840,00</w:t>
-            </w:r>
-          </w:p>
-        </w:tc>
-        <w:tc>
-          <w:tcPr>
-            <w:tcW w:w="1589" w:type="dxa"/>
+            <w:vAlign w:val="bottom"/>
+          </w:tcPr>
+          <w:p>
+            <w:pPr>
+              <w:spacing w:after="0"/>
+              <w:jc w:val="right"/>
+              <w:rPr>
+                <w:rFonts w:ascii="Calibri" w:eastAsia="Times New Roman" w:hAnsi="Calibri" w:cs="Calibri"/>
+                <w:color w:val="000000"/>
+                <w:lang w:eastAsia="de-DE"/>
+              </w:rPr>
+            </w:pPr>
+            <w:r>
+              <w:rPr>
+                <w:rFonts w:ascii="Calibri" w:eastAsia="Times New Roman" w:hAnsi="Calibri" w:cs="Calibri"/>
+                <w:color w:val="000000"/>
+                <w:lang w:eastAsia="de-DE"/>
+              </w:rPr>
+              <w:t>{{</w:t>
+            </w:r>
+            <w:proofErr w:type="spellStart"/>
+            <w:r>
+              <w:rPr>
+                <w:rFonts w:ascii="Calibri" w:eastAsia="Times New Roman" w:hAnsi="Calibri" w:cs="Calibri"/>
+                <w:color w:val="000000"/>
+                <w:lang w:eastAsia="de-DE"/>
+              </w:rPr>
+              <w:t>e_v_sonstA</w:t>
+            </w:r>
+            <w:proofErr w:type="spellEnd"/>
+            <w:r>
+              <w:rPr>
+                <w:rFonts w:ascii="Calibri" w:eastAsia="Times New Roman" w:hAnsi="Calibri" w:cs="Calibri"/>
+                <w:color w:val="000000"/>
+                <w:lang w:eastAsia="de-DE"/>
+              </w:rPr>
+              <w:t>}}</w:t>
+            </w:r>
+          </w:p>
+        </w:tc>
+        <w:tc>
+          <w:tcPr>
+            <w:tcW w:w="1526" w:type="dxa"/>
             <w:tcBorders>
               <w:top w:val="nil"/>
               <w:left w:val="single" w:sz="4" w:space="0" w:color="auto"/>
@@ -2276,38 +2982,25 @@
                 <w:color w:val="000000"/>
                 <w:lang w:eastAsia="de-DE"/>
               </w:rPr>
-              <w:t>565.635,00</w:t>
-            </w:r>
-          </w:p>
-        </w:tc>
-        <w:tc>
-          <w:tcPr>
-            <w:tcW w:w="1589" w:type="dxa"/>
-            <w:tcBorders>
-              <w:top w:val="nil"/>
-              <w:left w:val="single" w:sz="4" w:space="0" w:color="auto"/>
-              <w:bottom w:val="single" w:sz="4" w:space="0" w:color="auto"/>
-              <w:right w:val="single" w:sz="4" w:space="0" w:color="auto"/>
-            </w:tcBorders>
-            <w:vAlign w:val="bottom"/>
-          </w:tcPr>
-          <w:p>
-            <w:pPr>
-              <w:spacing w:after="0"/>
-              <w:jc w:val="right"/>
-              <w:rPr>
-                <w:rFonts w:ascii="Calibri" w:eastAsia="Times New Roman" w:hAnsi="Calibri" w:cs="Calibri"/>
-                <w:color w:val="000000"/>
-                <w:lang w:eastAsia="de-DE"/>
-              </w:rPr>
-            </w:pPr>
-            <w:r>
-              <w:rPr>
-                <w:rFonts w:ascii="Calibri" w:eastAsia="Times New Roman" w:hAnsi="Calibri" w:cs="Calibri"/>
-                <w:color w:val="000000"/>
-                <w:lang w:eastAsia="de-DE"/>
-              </w:rPr>
-              <w:t>105.112,37</w:t>
+              <w:t>{{</w:t>
+            </w:r>
+            <w:proofErr w:type="spellStart"/>
+            <w:r>
+              <w:rPr>
+                <w:rFonts w:ascii="Calibri" w:eastAsia="Times New Roman" w:hAnsi="Calibri" w:cs="Calibri"/>
+                <w:color w:val="000000"/>
+                <w:lang w:eastAsia="de-DE"/>
+              </w:rPr>
+              <w:t>e_re_sonstA</w:t>
+            </w:r>
+            <w:proofErr w:type="spellEnd"/>
+            <w:r>
+              <w:rPr>
+                <w:rFonts w:ascii="Calibri" w:eastAsia="Times New Roman" w:hAnsi="Calibri" w:cs="Calibri"/>
+                <w:color w:val="000000"/>
+                <w:lang w:eastAsia="de-DE"/>
+              </w:rPr>
+              <w:t>}}</w:t>
             </w:r>
           </w:p>
         </w:tc>
@@ -2318,7 +3011,7 @@
         </w:trPr>
         <w:tc>
           <w:tcPr>
-            <w:tcW w:w="562" w:type="dxa"/>
+            <w:tcW w:w="563" w:type="dxa"/>
             <w:tcBorders>
               <w:top w:val="single" w:sz="4" w:space="0" w:color="auto"/>
               <w:left w:val="single" w:sz="4" w:space="0" w:color="auto"/>
@@ -2386,6 +3079,57 @@
         </w:tc>
         <w:tc>
           <w:tcPr>
+            <w:tcW w:w="1651" w:type="dxa"/>
+            <w:tcBorders>
+              <w:top w:val="single" w:sz="4" w:space="0" w:color="auto"/>
+              <w:left w:val="single" w:sz="4" w:space="0" w:color="auto"/>
+              <w:bottom w:val="single" w:sz="4" w:space="0" w:color="auto"/>
+              <w:right w:val="single" w:sz="4" w:space="0" w:color="auto"/>
+            </w:tcBorders>
+            <w:shd w:val="clear" w:color="auto" w:fill="auto"/>
+            <w:noWrap/>
+            <w:vAlign w:val="bottom"/>
+          </w:tcPr>
+          <w:p>
+            <w:pPr>
+              <w:spacing w:after="0"/>
+              <w:jc w:val="right"/>
+              <w:rPr>
+                <w:rFonts w:ascii="Calibri" w:eastAsia="Times New Roman" w:hAnsi="Calibri" w:cs="Calibri"/>
+                <w:color w:val="000000"/>
+                <w:lang w:eastAsia="de-DE"/>
+              </w:rPr>
+            </w:pPr>
+            <w:r>
+              <w:rPr>
+                <w:rFonts w:ascii="Calibri" w:eastAsia="Times New Roman" w:hAnsi="Calibri" w:cs="Calibri"/>
+                <w:color w:val="000000"/>
+                <w:lang w:eastAsia="de-DE"/>
+              </w:rPr>
+              <w:t>{{</w:t>
+            </w:r>
+            <w:proofErr w:type="spellStart"/>
+            <w:r>
+              <w:rPr>
+                <w:rFonts w:ascii="Calibri" w:eastAsia="Times New Roman" w:hAnsi="Calibri" w:cs="Calibri"/>
+                <w:color w:val="000000"/>
+                <w:lang w:eastAsia="de-DE"/>
+              </w:rPr>
+              <w:t>e_p_summeA</w:t>
+            </w:r>
+            <w:proofErr w:type="spellEnd"/>
+            <w:r>
+              <w:rPr>
+                <w:rFonts w:ascii="Calibri" w:eastAsia="Times New Roman" w:hAnsi="Calibri" w:cs="Calibri"/>
+                <w:color w:val="000000"/>
+                <w:lang w:eastAsia="de-DE"/>
+              </w:rPr>
+              <w:t>}}</w:t>
+            </w:r>
+          </w:p>
+        </w:tc>
+        <w:tc>
+          <w:tcPr>
             <w:tcW w:w="1589" w:type="dxa"/>
             <w:tcBorders>
               <w:top w:val="single" w:sz="4" w:space="0" w:color="auto"/>
@@ -2393,34 +3137,49 @@
               <w:bottom w:val="single" w:sz="4" w:space="0" w:color="auto"/>
               <w:right w:val="single" w:sz="4" w:space="0" w:color="auto"/>
             </w:tcBorders>
-            <w:shd w:val="clear" w:color="auto" w:fill="auto"/>
-            <w:noWrap/>
-            <w:vAlign w:val="bottom"/>
-            <w:hideMark/>
-          </w:tcPr>
-          <w:p>
-            <w:pPr>
-              <w:spacing w:after="0"/>
-              <w:jc w:val="right"/>
-              <w:rPr>
-                <w:rFonts w:ascii="Calibri" w:eastAsia="Times New Roman" w:hAnsi="Calibri" w:cs="Calibri"/>
-                <w:color w:val="000000"/>
-                <w:lang w:eastAsia="de-DE"/>
-              </w:rPr>
-            </w:pPr>
-            <w:r>
-              <w:rPr>
-                <w:rFonts w:ascii="Calibri" w:eastAsia="Times New Roman" w:hAnsi="Calibri" w:cs="Calibri"/>
-                <w:color w:val="000000"/>
-                <w:lang w:eastAsia="de-DE"/>
-              </w:rPr>
-              <w:t>6.719.354,00</w:t>
-            </w:r>
-          </w:p>
-        </w:tc>
-        <w:tc>
-          <w:tcPr>
-            <w:tcW w:w="1589" w:type="dxa"/>
+            <w:vAlign w:val="bottom"/>
+          </w:tcPr>
+          <w:p>
+            <w:pPr>
+              <w:spacing w:after="0"/>
+              <w:jc w:val="right"/>
+              <w:rPr>
+                <w:rFonts w:ascii="Calibri" w:eastAsia="Times New Roman" w:hAnsi="Calibri" w:cs="Calibri"/>
+                <w:color w:val="000000"/>
+                <w:lang w:eastAsia="de-DE"/>
+              </w:rPr>
+            </w:pPr>
+            <w:r>
+              <w:rPr>
+                <w:rFonts w:ascii="Calibri" w:eastAsia="Times New Roman" w:hAnsi="Calibri" w:cs="Calibri"/>
+                <w:color w:val="000000"/>
+                <w:lang w:eastAsia="de-DE"/>
+              </w:rPr>
+              <w:t>{{</w:t>
+            </w:r>
+            <w:proofErr w:type="spellStart"/>
+            <w:r>
+              <w:rPr>
+                <w:rFonts w:ascii="Calibri" w:eastAsia="Times New Roman" w:hAnsi="Calibri" w:cs="Calibri"/>
+                <w:color w:val="000000"/>
+                <w:lang w:eastAsia="de-DE"/>
+              </w:rPr>
+              <w:t>e_v_summeA</w:t>
+            </w:r>
+            <w:proofErr w:type="spellEnd"/>
+            <w:r>
+              <w:rPr>
+                <w:rFonts w:ascii="Calibri" w:eastAsia="Times New Roman" w:hAnsi="Calibri" w:cs="Calibri"/>
+                <w:color w:val="000000"/>
+                <w:lang w:eastAsia="de-DE"/>
+              </w:rPr>
+              <w:t>}}</w:t>
+            </w:r>
+          </w:p>
+        </w:tc>
+        <w:tc>
+          <w:tcPr>
+            <w:tcW w:w="1526" w:type="dxa"/>
             <w:tcBorders>
               <w:top w:val="single" w:sz="4" w:space="0" w:color="auto"/>
               <w:left w:val="single" w:sz="4" w:space="0" w:color="auto"/>
@@ -2445,38 +3204,25 @@
                 <w:color w:val="000000"/>
                 <w:lang w:eastAsia="de-DE"/>
               </w:rPr>
-              <w:t>7.235.495,00</w:t>
-            </w:r>
-          </w:p>
-        </w:tc>
-        <w:tc>
-          <w:tcPr>
-            <w:tcW w:w="1589" w:type="dxa"/>
-            <w:tcBorders>
-              <w:top w:val="single" w:sz="4" w:space="0" w:color="auto"/>
-              <w:left w:val="single" w:sz="4" w:space="0" w:color="auto"/>
-              <w:bottom w:val="single" w:sz="4" w:space="0" w:color="auto"/>
-              <w:right w:val="single" w:sz="4" w:space="0" w:color="auto"/>
-            </w:tcBorders>
-            <w:vAlign w:val="bottom"/>
-          </w:tcPr>
-          <w:p>
-            <w:pPr>
-              <w:spacing w:after="0"/>
-              <w:jc w:val="right"/>
-              <w:rPr>
-                <w:rFonts w:ascii="Calibri" w:eastAsia="Times New Roman" w:hAnsi="Calibri" w:cs="Calibri"/>
-                <w:color w:val="000000"/>
-                <w:lang w:eastAsia="de-DE"/>
-              </w:rPr>
-            </w:pPr>
-            <w:r>
-              <w:rPr>
-                <w:rFonts w:ascii="Calibri" w:eastAsia="Times New Roman" w:hAnsi="Calibri" w:cs="Calibri"/>
-                <w:color w:val="000000"/>
-                <w:lang w:eastAsia="de-DE"/>
-              </w:rPr>
-              <w:t>6.165.084,37</w:t>
+              <w:t>{{</w:t>
+            </w:r>
+            <w:proofErr w:type="spellStart"/>
+            <w:r>
+              <w:rPr>
+                <w:rFonts w:ascii="Calibri" w:eastAsia="Times New Roman" w:hAnsi="Calibri" w:cs="Calibri"/>
+                <w:color w:val="000000"/>
+                <w:lang w:eastAsia="de-DE"/>
+              </w:rPr>
+              <w:t>e_re_summeA</w:t>
+            </w:r>
+            <w:proofErr w:type="spellEnd"/>
+            <w:r>
+              <w:rPr>
+                <w:rFonts w:ascii="Calibri" w:eastAsia="Times New Roman" w:hAnsi="Calibri" w:cs="Calibri"/>
+                <w:color w:val="000000"/>
+                <w:lang w:eastAsia="de-DE"/>
+              </w:rPr>
+              <w:t>}}</w:t>
             </w:r>
           </w:p>
         </w:tc>
@@ -2487,7 +3233,7 @@
         </w:trPr>
         <w:tc>
           <w:tcPr>
-            <w:tcW w:w="562" w:type="dxa"/>
+            <w:tcW w:w="563" w:type="dxa"/>
             <w:tcBorders>
               <w:top w:val="single" w:sz="4" w:space="0" w:color="auto"/>
               <w:left w:val="single" w:sz="4" w:space="0" w:color="auto"/>
@@ -2555,6 +3301,58 @@
         </w:tc>
         <w:tc>
           <w:tcPr>
+            <w:tcW w:w="1651" w:type="dxa"/>
+            <w:tcBorders>
+              <w:top w:val="single" w:sz="4" w:space="0" w:color="auto"/>
+              <w:left w:val="single" w:sz="4" w:space="0" w:color="auto"/>
+              <w:bottom w:val="single" w:sz="4" w:space="0" w:color="auto"/>
+              <w:right w:val="single" w:sz="4" w:space="0" w:color="auto"/>
+            </w:tcBorders>
+            <w:shd w:val="clear" w:color="auto" w:fill="auto"/>
+            <w:noWrap/>
+            <w:vAlign w:val="bottom"/>
+            <w:hideMark/>
+          </w:tcPr>
+          <w:p>
+            <w:pPr>
+              <w:spacing w:after="0"/>
+              <w:jc w:val="right"/>
+              <w:rPr>
+                <w:rFonts w:ascii="Calibri" w:eastAsia="Times New Roman" w:hAnsi="Calibri" w:cs="Calibri"/>
+                <w:color w:val="000000"/>
+                <w:lang w:eastAsia="de-DE"/>
+              </w:rPr>
+            </w:pPr>
+            <w:r>
+              <w:rPr>
+                <w:rFonts w:ascii="Calibri" w:eastAsia="Times New Roman" w:hAnsi="Calibri" w:cs="Calibri"/>
+                <w:color w:val="000000"/>
+                <w:lang w:eastAsia="de-DE"/>
+              </w:rPr>
+              <w:t>{{</w:t>
+            </w:r>
+            <w:proofErr w:type="spellStart"/>
+            <w:r>
+              <w:rPr>
+                <w:rFonts w:ascii="Calibri" w:eastAsia="Times New Roman" w:hAnsi="Calibri" w:cs="Calibri"/>
+                <w:color w:val="000000"/>
+                <w:lang w:eastAsia="de-DE"/>
+              </w:rPr>
+              <w:t>e_p_saldolfd</w:t>
+            </w:r>
+            <w:proofErr w:type="spellEnd"/>
+            <w:r>
+              <w:rPr>
+                <w:rFonts w:ascii="Calibri" w:eastAsia="Times New Roman" w:hAnsi="Calibri" w:cs="Calibri"/>
+                <w:color w:val="000000"/>
+                <w:lang w:eastAsia="de-DE"/>
+              </w:rPr>
+              <w:t>}}</w:t>
+            </w:r>
+          </w:p>
+        </w:tc>
+        <w:tc>
+          <w:tcPr>
             <w:tcW w:w="1589" w:type="dxa"/>
             <w:tcBorders>
               <w:top w:val="single" w:sz="4" w:space="0" w:color="auto"/>
@@ -2562,34 +3360,49 @@
               <w:bottom w:val="single" w:sz="4" w:space="0" w:color="auto"/>
               <w:right w:val="single" w:sz="4" w:space="0" w:color="auto"/>
             </w:tcBorders>
-            <w:shd w:val="clear" w:color="auto" w:fill="auto"/>
-            <w:noWrap/>
-            <w:vAlign w:val="bottom"/>
-            <w:hideMark/>
-          </w:tcPr>
-          <w:p>
-            <w:pPr>
-              <w:spacing w:after="0"/>
-              <w:jc w:val="right"/>
-              <w:rPr>
-                <w:rFonts w:ascii="Calibri" w:eastAsia="Times New Roman" w:hAnsi="Calibri" w:cs="Calibri"/>
-                <w:color w:val="000000"/>
-                <w:lang w:eastAsia="de-DE"/>
-              </w:rPr>
-            </w:pPr>
-            <w:r>
-              <w:rPr>
-                <w:rFonts w:ascii="Calibri" w:eastAsia="Times New Roman" w:hAnsi="Calibri" w:cs="Calibri"/>
-                <w:color w:val="000000"/>
-                <w:lang w:eastAsia="de-DE"/>
-              </w:rPr>
-              <w:t>117.246,00</w:t>
-            </w:r>
-          </w:p>
-        </w:tc>
-        <w:tc>
-          <w:tcPr>
-            <w:tcW w:w="1589" w:type="dxa"/>
+            <w:vAlign w:val="bottom"/>
+          </w:tcPr>
+          <w:p>
+            <w:pPr>
+              <w:spacing w:after="0"/>
+              <w:jc w:val="right"/>
+              <w:rPr>
+                <w:rFonts w:ascii="Calibri" w:eastAsia="Times New Roman" w:hAnsi="Calibri" w:cs="Calibri"/>
+                <w:color w:val="000000"/>
+                <w:lang w:eastAsia="de-DE"/>
+              </w:rPr>
+            </w:pPr>
+            <w:r>
+              <w:rPr>
+                <w:rFonts w:ascii="Calibri" w:eastAsia="Times New Roman" w:hAnsi="Calibri" w:cs="Calibri"/>
+                <w:color w:val="000000"/>
+                <w:lang w:eastAsia="de-DE"/>
+              </w:rPr>
+              <w:t>{{</w:t>
+            </w:r>
+            <w:proofErr w:type="spellStart"/>
+            <w:r>
+              <w:rPr>
+                <w:rFonts w:ascii="Calibri" w:eastAsia="Times New Roman" w:hAnsi="Calibri" w:cs="Calibri"/>
+                <w:color w:val="000000"/>
+                <w:lang w:eastAsia="de-DE"/>
+              </w:rPr>
+              <w:t>e_v_saldolfd</w:t>
+            </w:r>
+            <w:proofErr w:type="spellEnd"/>
+            <w:r>
+              <w:rPr>
+                <w:rFonts w:ascii="Calibri" w:eastAsia="Times New Roman" w:hAnsi="Calibri" w:cs="Calibri"/>
+                <w:color w:val="000000"/>
+                <w:lang w:eastAsia="de-DE"/>
+              </w:rPr>
+              <w:t>}}</w:t>
+            </w:r>
+          </w:p>
+        </w:tc>
+        <w:tc>
+          <w:tcPr>
+            <w:tcW w:w="1526" w:type="dxa"/>
             <w:tcBorders>
               <w:top w:val="single" w:sz="4" w:space="0" w:color="auto"/>
               <w:left w:val="single" w:sz="4" w:space="0" w:color="auto"/>
@@ -2614,38 +3427,25 @@
                 <w:color w:val="000000"/>
                 <w:lang w:eastAsia="de-DE"/>
               </w:rPr>
-              <w:t>-674.635,00</w:t>
-            </w:r>
-          </w:p>
-        </w:tc>
-        <w:tc>
-          <w:tcPr>
-            <w:tcW w:w="1589" w:type="dxa"/>
-            <w:tcBorders>
-              <w:top w:val="single" w:sz="4" w:space="0" w:color="auto"/>
-              <w:left w:val="single" w:sz="4" w:space="0" w:color="auto"/>
-              <w:bottom w:val="single" w:sz="4" w:space="0" w:color="auto"/>
-              <w:right w:val="single" w:sz="4" w:space="0" w:color="auto"/>
-            </w:tcBorders>
-            <w:vAlign w:val="bottom"/>
-          </w:tcPr>
-          <w:p>
-            <w:pPr>
-              <w:spacing w:after="0"/>
-              <w:jc w:val="right"/>
-              <w:rPr>
-                <w:rFonts w:ascii="Calibri" w:eastAsia="Times New Roman" w:hAnsi="Calibri" w:cs="Calibri"/>
-                <w:color w:val="000000"/>
-                <w:lang w:eastAsia="de-DE"/>
-              </w:rPr>
-            </w:pPr>
-            <w:r>
-              <w:rPr>
-                <w:rFonts w:ascii="Calibri" w:eastAsia="Times New Roman" w:hAnsi="Calibri" w:cs="Calibri"/>
-                <w:color w:val="000000"/>
-                <w:lang w:eastAsia="de-DE"/>
-              </w:rPr>
-              <w:t>-137.519,99</w:t>
+              <w:t>{{</w:t>
+            </w:r>
+            <w:proofErr w:type="spellStart"/>
+            <w:r>
+              <w:rPr>
+                <w:rFonts w:ascii="Calibri" w:eastAsia="Times New Roman" w:hAnsi="Calibri" w:cs="Calibri"/>
+                <w:color w:val="000000"/>
+                <w:lang w:eastAsia="de-DE"/>
+              </w:rPr>
+              <w:t>e_re_saldolfd</w:t>
+            </w:r>
+            <w:proofErr w:type="spellEnd"/>
+            <w:r>
+              <w:rPr>
+                <w:rFonts w:ascii="Calibri" w:eastAsia="Times New Roman" w:hAnsi="Calibri" w:cs="Calibri"/>
+                <w:color w:val="000000"/>
+                <w:lang w:eastAsia="de-DE"/>
+              </w:rPr>
+              <w:t>}}</w:t>
             </w:r>
           </w:p>
         </w:tc>
@@ -2656,7 +3456,7 @@
         </w:trPr>
         <w:tc>
           <w:tcPr>
-            <w:tcW w:w="562" w:type="dxa"/>
+            <w:tcW w:w="563" w:type="dxa"/>
             <w:tcBorders>
               <w:top w:val="single" w:sz="4" w:space="0" w:color="auto"/>
               <w:left w:val="single" w:sz="4" w:space="0" w:color="auto"/>
@@ -2724,6 +3524,58 @@
         </w:tc>
         <w:tc>
           <w:tcPr>
+            <w:tcW w:w="1651" w:type="dxa"/>
+            <w:tcBorders>
+              <w:top w:val="single" w:sz="4" w:space="0" w:color="auto"/>
+              <w:left w:val="single" w:sz="4" w:space="0" w:color="auto"/>
+              <w:bottom w:val="nil"/>
+              <w:right w:val="single" w:sz="4" w:space="0" w:color="auto"/>
+            </w:tcBorders>
+            <w:shd w:val="clear" w:color="auto" w:fill="auto"/>
+            <w:noWrap/>
+            <w:vAlign w:val="bottom"/>
+            <w:hideMark/>
+          </w:tcPr>
+          <w:p>
+            <w:pPr>
+              <w:spacing w:after="0"/>
+              <w:jc w:val="right"/>
+              <w:rPr>
+                <w:rFonts w:ascii="Calibri" w:eastAsia="Times New Roman" w:hAnsi="Calibri" w:cs="Calibri"/>
+                <w:color w:val="000000"/>
+                <w:lang w:eastAsia="de-DE"/>
+              </w:rPr>
+            </w:pPr>
+            <w:r>
+              <w:rPr>
+                <w:rFonts w:ascii="Calibri" w:eastAsia="Times New Roman" w:hAnsi="Calibri" w:cs="Calibri"/>
+                <w:color w:val="000000"/>
+                <w:lang w:eastAsia="de-DE"/>
+              </w:rPr>
+              <w:t>{{</w:t>
+            </w:r>
+            <w:proofErr w:type="spellStart"/>
+            <w:r>
+              <w:rPr>
+                <w:rFonts w:ascii="Calibri" w:eastAsia="Times New Roman" w:hAnsi="Calibri" w:cs="Calibri"/>
+                <w:color w:val="000000"/>
+                <w:lang w:eastAsia="de-DE"/>
+              </w:rPr>
+              <w:t>e_p_finE</w:t>
+            </w:r>
+            <w:proofErr w:type="spellEnd"/>
+            <w:r>
+              <w:rPr>
+                <w:rFonts w:ascii="Calibri" w:eastAsia="Times New Roman" w:hAnsi="Calibri" w:cs="Calibri"/>
+                <w:color w:val="000000"/>
+                <w:lang w:eastAsia="de-DE"/>
+              </w:rPr>
+              <w:t>}}</w:t>
+            </w:r>
+          </w:p>
+        </w:tc>
+        <w:tc>
+          <w:tcPr>
             <w:tcW w:w="1589" w:type="dxa"/>
             <w:tcBorders>
               <w:top w:val="single" w:sz="4" w:space="0" w:color="auto"/>
@@ -2731,34 +3583,49 @@
               <w:bottom w:val="nil"/>
               <w:right w:val="single" w:sz="4" w:space="0" w:color="auto"/>
             </w:tcBorders>
-            <w:shd w:val="clear" w:color="auto" w:fill="auto"/>
-            <w:noWrap/>
-            <w:vAlign w:val="bottom"/>
-            <w:hideMark/>
-          </w:tcPr>
-          <w:p>
-            <w:pPr>
-              <w:spacing w:after="0"/>
-              <w:jc w:val="right"/>
-              <w:rPr>
-                <w:rFonts w:ascii="Calibri" w:eastAsia="Times New Roman" w:hAnsi="Calibri" w:cs="Calibri"/>
-                <w:color w:val="000000"/>
-                <w:lang w:eastAsia="de-DE"/>
-              </w:rPr>
-            </w:pPr>
-            <w:r>
-              <w:rPr>
-                <w:rFonts w:ascii="Calibri" w:eastAsia="Times New Roman" w:hAnsi="Calibri" w:cs="Calibri"/>
-                <w:color w:val="000000"/>
-                <w:lang w:eastAsia="de-DE"/>
-              </w:rPr>
-              <w:t>6.000,00</w:t>
-            </w:r>
-          </w:p>
-        </w:tc>
-        <w:tc>
-          <w:tcPr>
-            <w:tcW w:w="1589" w:type="dxa"/>
+            <w:vAlign w:val="bottom"/>
+          </w:tcPr>
+          <w:p>
+            <w:pPr>
+              <w:spacing w:after="0"/>
+              <w:jc w:val="right"/>
+              <w:rPr>
+                <w:rFonts w:ascii="Calibri" w:eastAsia="Times New Roman" w:hAnsi="Calibri" w:cs="Calibri"/>
+                <w:color w:val="000000"/>
+                <w:lang w:eastAsia="de-DE"/>
+              </w:rPr>
+            </w:pPr>
+            <w:r>
+              <w:rPr>
+                <w:rFonts w:ascii="Calibri" w:eastAsia="Times New Roman" w:hAnsi="Calibri" w:cs="Calibri"/>
+                <w:color w:val="000000"/>
+                <w:lang w:eastAsia="de-DE"/>
+              </w:rPr>
+              <w:t>{{</w:t>
+            </w:r>
+            <w:proofErr w:type="spellStart"/>
+            <w:r>
+              <w:rPr>
+                <w:rFonts w:ascii="Calibri" w:eastAsia="Times New Roman" w:hAnsi="Calibri" w:cs="Calibri"/>
+                <w:color w:val="000000"/>
+                <w:lang w:eastAsia="de-DE"/>
+              </w:rPr>
+              <w:t>e_v_finE</w:t>
+            </w:r>
+            <w:proofErr w:type="spellEnd"/>
+            <w:r>
+              <w:rPr>
+                <w:rFonts w:ascii="Calibri" w:eastAsia="Times New Roman" w:hAnsi="Calibri" w:cs="Calibri"/>
+                <w:color w:val="000000"/>
+                <w:lang w:eastAsia="de-DE"/>
+              </w:rPr>
+              <w:t>}}</w:t>
+            </w:r>
+          </w:p>
+        </w:tc>
+        <w:tc>
+          <w:tcPr>
+            <w:tcW w:w="1526" w:type="dxa"/>
             <w:tcBorders>
               <w:top w:val="single" w:sz="4" w:space="0" w:color="auto"/>
               <w:left w:val="single" w:sz="4" w:space="0" w:color="auto"/>
@@ -2783,38 +3650,25 @@
                 <w:color w:val="000000"/>
                 <w:lang w:eastAsia="de-DE"/>
               </w:rPr>
-              <w:t>5.000,00</w:t>
-            </w:r>
-          </w:p>
-        </w:tc>
-        <w:tc>
-          <w:tcPr>
-            <w:tcW w:w="1589" w:type="dxa"/>
-            <w:tcBorders>
-              <w:top w:val="single" w:sz="4" w:space="0" w:color="auto"/>
-              <w:left w:val="single" w:sz="4" w:space="0" w:color="auto"/>
-              <w:bottom w:val="nil"/>
-              <w:right w:val="single" w:sz="4" w:space="0" w:color="auto"/>
-            </w:tcBorders>
-            <w:vAlign w:val="bottom"/>
-          </w:tcPr>
-          <w:p>
-            <w:pPr>
-              <w:spacing w:after="0"/>
-              <w:jc w:val="right"/>
-              <w:rPr>
-                <w:rFonts w:ascii="Calibri" w:eastAsia="Times New Roman" w:hAnsi="Calibri" w:cs="Calibri"/>
-                <w:color w:val="000000"/>
-                <w:lang w:eastAsia="de-DE"/>
-              </w:rPr>
-            </w:pPr>
-            <w:r>
-              <w:rPr>
-                <w:rFonts w:ascii="Calibri" w:eastAsia="Times New Roman" w:hAnsi="Calibri" w:cs="Calibri"/>
-                <w:color w:val="000000"/>
-                <w:lang w:eastAsia="de-DE"/>
-              </w:rPr>
-              <w:t>-3.598,81</w:t>
+              <w:t>{{</w:t>
+            </w:r>
+            <w:proofErr w:type="spellStart"/>
+            <w:r>
+              <w:rPr>
+                <w:rFonts w:ascii="Calibri" w:eastAsia="Times New Roman" w:hAnsi="Calibri" w:cs="Calibri"/>
+                <w:color w:val="000000"/>
+                <w:lang w:eastAsia="de-DE"/>
+              </w:rPr>
+              <w:t>e_re_finE</w:t>
+            </w:r>
+            <w:proofErr w:type="spellEnd"/>
+            <w:r>
+              <w:rPr>
+                <w:rFonts w:ascii="Calibri" w:eastAsia="Times New Roman" w:hAnsi="Calibri" w:cs="Calibri"/>
+                <w:color w:val="000000"/>
+                <w:lang w:eastAsia="de-DE"/>
+              </w:rPr>
+              <w:t>}}</w:t>
             </w:r>
           </w:p>
         </w:tc>
@@ -2825,7 +3679,7 @@
         </w:trPr>
         <w:tc>
           <w:tcPr>
-            <w:tcW w:w="562" w:type="dxa"/>
+            <w:tcW w:w="563" w:type="dxa"/>
             <w:tcBorders>
               <w:top w:val="nil"/>
               <w:left w:val="single" w:sz="4" w:space="0" w:color="auto"/>
@@ -2893,6 +3747,58 @@
         </w:tc>
         <w:tc>
           <w:tcPr>
+            <w:tcW w:w="1651" w:type="dxa"/>
+            <w:tcBorders>
+              <w:top w:val="nil"/>
+              <w:left w:val="single" w:sz="4" w:space="0" w:color="auto"/>
+              <w:bottom w:val="nil"/>
+              <w:right w:val="single" w:sz="4" w:space="0" w:color="auto"/>
+            </w:tcBorders>
+            <w:shd w:val="clear" w:color="auto" w:fill="auto"/>
+            <w:noWrap/>
+            <w:vAlign w:val="bottom"/>
+            <w:hideMark/>
+          </w:tcPr>
+          <w:p>
+            <w:pPr>
+              <w:spacing w:after="0"/>
+              <w:jc w:val="right"/>
+              <w:rPr>
+                <w:rFonts w:ascii="Calibri" w:eastAsia="Times New Roman" w:hAnsi="Calibri" w:cs="Calibri"/>
+                <w:color w:val="000000"/>
+                <w:lang w:eastAsia="de-DE"/>
+              </w:rPr>
+            </w:pPr>
+            <w:r>
+              <w:rPr>
+                <w:rFonts w:ascii="Calibri" w:eastAsia="Times New Roman" w:hAnsi="Calibri" w:cs="Calibri"/>
+                <w:color w:val="000000"/>
+                <w:lang w:eastAsia="de-DE"/>
+              </w:rPr>
+              <w:t>{{</w:t>
+            </w:r>
+            <w:proofErr w:type="spellStart"/>
+            <w:r>
+              <w:rPr>
+                <w:rFonts w:ascii="Calibri" w:eastAsia="Times New Roman" w:hAnsi="Calibri" w:cs="Calibri"/>
+                <w:color w:val="000000"/>
+                <w:lang w:eastAsia="de-DE"/>
+              </w:rPr>
+              <w:t>e_p_finA</w:t>
+            </w:r>
+            <w:proofErr w:type="spellEnd"/>
+            <w:r>
+              <w:rPr>
+                <w:rFonts w:ascii="Calibri" w:eastAsia="Times New Roman" w:hAnsi="Calibri" w:cs="Calibri"/>
+                <w:color w:val="000000"/>
+                <w:lang w:eastAsia="de-DE"/>
+              </w:rPr>
+              <w:t>}}</w:t>
+            </w:r>
+          </w:p>
+        </w:tc>
+        <w:tc>
+          <w:tcPr>
             <w:tcW w:w="1589" w:type="dxa"/>
             <w:tcBorders>
               <w:top w:val="nil"/>
@@ -2900,90 +3806,92 @@
               <w:bottom w:val="nil"/>
               <w:right w:val="single" w:sz="4" w:space="0" w:color="auto"/>
             </w:tcBorders>
-            <w:shd w:val="clear" w:color="auto" w:fill="auto"/>
-            <w:noWrap/>
-            <w:vAlign w:val="bottom"/>
-            <w:hideMark/>
-          </w:tcPr>
-          <w:p>
-            <w:pPr>
-              <w:spacing w:after="0"/>
-              <w:jc w:val="right"/>
-              <w:rPr>
-                <w:rFonts w:ascii="Calibri" w:eastAsia="Times New Roman" w:hAnsi="Calibri" w:cs="Calibri"/>
-                <w:color w:val="000000"/>
-                <w:lang w:eastAsia="de-DE"/>
-              </w:rPr>
-            </w:pPr>
-            <w:r>
-              <w:rPr>
-                <w:rFonts w:ascii="Calibri" w:eastAsia="Times New Roman" w:hAnsi="Calibri" w:cs="Calibri"/>
-                <w:color w:val="000000"/>
-                <w:lang w:eastAsia="de-DE"/>
-              </w:rPr>
-              <w:t>122.600,00</w:t>
-            </w:r>
-          </w:p>
-        </w:tc>
-        <w:tc>
-          <w:tcPr>
-            <w:tcW w:w="1589" w:type="dxa"/>
-            <w:tcBorders>
-              <w:top w:val="nil"/>
-              <w:left w:val="single" w:sz="4" w:space="0" w:color="auto"/>
-              <w:bottom w:val="nil"/>
-              <w:right w:val="single" w:sz="4" w:space="0" w:color="auto"/>
-            </w:tcBorders>
-            <w:vAlign w:val="bottom"/>
-          </w:tcPr>
-          <w:p>
-            <w:pPr>
-              <w:spacing w:after="0"/>
-              <w:jc w:val="right"/>
-              <w:rPr>
-                <w:rFonts w:ascii="Calibri" w:eastAsia="Times New Roman" w:hAnsi="Calibri" w:cs="Calibri"/>
-                <w:color w:val="000000"/>
-                <w:lang w:eastAsia="de-DE"/>
-              </w:rPr>
-            </w:pPr>
-            <w:r>
-              <w:rPr>
-                <w:rFonts w:ascii="Calibri" w:eastAsia="Times New Roman" w:hAnsi="Calibri" w:cs="Calibri"/>
-                <w:color w:val="000000"/>
-                <w:lang w:eastAsia="de-DE"/>
-              </w:rPr>
-              <w:t>128.000,00</w:t>
-            </w:r>
-          </w:p>
-        </w:tc>
-        <w:tc>
-          <w:tcPr>
-            <w:tcW w:w="1589" w:type="dxa"/>
-            <w:tcBorders>
-              <w:top w:val="nil"/>
-              <w:left w:val="single" w:sz="4" w:space="0" w:color="auto"/>
-              <w:bottom w:val="nil"/>
-              <w:right w:val="single" w:sz="4" w:space="0" w:color="auto"/>
-            </w:tcBorders>
-            <w:vAlign w:val="bottom"/>
-          </w:tcPr>
-          <w:p>
-            <w:pPr>
-              <w:spacing w:after="0"/>
-              <w:jc w:val="right"/>
-              <w:rPr>
-                <w:rFonts w:ascii="Calibri" w:eastAsia="Times New Roman" w:hAnsi="Calibri" w:cs="Calibri"/>
-                <w:color w:val="000000"/>
-                <w:lang w:eastAsia="de-DE"/>
-              </w:rPr>
-            </w:pPr>
-            <w:r>
-              <w:rPr>
-                <w:rFonts w:ascii="Calibri" w:eastAsia="Times New Roman" w:hAnsi="Calibri" w:cs="Calibri"/>
-                <w:color w:val="000000"/>
-                <w:lang w:eastAsia="de-DE"/>
-              </w:rPr>
-              <w:t>132.532,16</w:t>
+            <w:vAlign w:val="bottom"/>
+          </w:tcPr>
+          <w:p>
+            <w:pPr>
+              <w:spacing w:after="0"/>
+              <w:jc w:val="right"/>
+              <w:rPr>
+                <w:rFonts w:ascii="Calibri" w:eastAsia="Times New Roman" w:hAnsi="Calibri" w:cs="Calibri"/>
+                <w:color w:val="000000"/>
+                <w:lang w:eastAsia="de-DE"/>
+              </w:rPr>
+            </w:pPr>
+            <w:r>
+              <w:rPr>
+                <w:rFonts w:ascii="Calibri" w:eastAsia="Times New Roman" w:hAnsi="Calibri" w:cs="Calibri"/>
+                <w:color w:val="000000"/>
+                <w:lang w:eastAsia="de-DE"/>
+              </w:rPr>
+              <w:t>{{</w:t>
+            </w:r>
+            <w:proofErr w:type="spellStart"/>
+            <w:r>
+              <w:rPr>
+                <w:rFonts w:ascii="Calibri" w:eastAsia="Times New Roman" w:hAnsi="Calibri" w:cs="Calibri"/>
+                <w:color w:val="000000"/>
+                <w:lang w:eastAsia="de-DE"/>
+              </w:rPr>
+              <w:t>e_v_finA</w:t>
+            </w:r>
+            <w:proofErr w:type="spellEnd"/>
+            <w:r>
+              <w:rPr>
+                <w:rFonts w:ascii="Calibri" w:eastAsia="Times New Roman" w:hAnsi="Calibri" w:cs="Calibri"/>
+                <w:color w:val="000000"/>
+                <w:lang w:eastAsia="de-DE"/>
+              </w:rPr>
+              <w:t>}}</w:t>
+            </w:r>
+          </w:p>
+        </w:tc>
+        <w:tc>
+          <w:tcPr>
+            <w:tcW w:w="1526" w:type="dxa"/>
+            <w:tcBorders>
+              <w:top w:val="nil"/>
+              <w:left w:val="single" w:sz="4" w:space="0" w:color="auto"/>
+              <w:bottom w:val="nil"/>
+              <w:right w:val="single" w:sz="4" w:space="0" w:color="auto"/>
+            </w:tcBorders>
+            <w:vAlign w:val="bottom"/>
+          </w:tcPr>
+          <w:p>
+            <w:pPr>
+              <w:spacing w:after="0"/>
+              <w:jc w:val="right"/>
+              <w:rPr>
+                <w:rFonts w:ascii="Calibri" w:eastAsia="Times New Roman" w:hAnsi="Calibri" w:cs="Calibri"/>
+                <w:color w:val="000000"/>
+                <w:lang w:eastAsia="de-DE"/>
+              </w:rPr>
+            </w:pPr>
+            <w:r>
+              <w:rPr>
+                <w:rFonts w:ascii="Calibri" w:eastAsia="Times New Roman" w:hAnsi="Calibri" w:cs="Calibri"/>
+                <w:color w:val="000000"/>
+                <w:lang w:eastAsia="de-DE"/>
+              </w:rPr>
+              <w:t>{{</w:t>
+            </w:r>
+            <w:proofErr w:type="spellStart"/>
+            <w:r>
+              <w:rPr>
+                <w:rFonts w:ascii="Calibri" w:eastAsia="Times New Roman" w:hAnsi="Calibri" w:cs="Calibri"/>
+                <w:color w:val="000000"/>
+                <w:lang w:eastAsia="de-DE"/>
+              </w:rPr>
+              <w:t>e_re_finA</w:t>
+            </w:r>
+            <w:proofErr w:type="spellEnd"/>
+            <w:r>
+              <w:rPr>
+                <w:rFonts w:ascii="Calibri" w:eastAsia="Times New Roman" w:hAnsi="Calibri" w:cs="Calibri"/>
+                <w:color w:val="000000"/>
+                <w:lang w:eastAsia="de-DE"/>
+              </w:rPr>
+              <w:t>}}</w:t>
             </w:r>
           </w:p>
         </w:tc>
@@ -2994,7 +3902,7 @@
         </w:trPr>
         <w:tc>
           <w:tcPr>
-            <w:tcW w:w="562" w:type="dxa"/>
+            <w:tcW w:w="563" w:type="dxa"/>
             <w:tcBorders>
               <w:top w:val="nil"/>
               <w:left w:val="single" w:sz="4" w:space="0" w:color="auto"/>
@@ -3062,6 +3970,58 @@
         </w:tc>
         <w:tc>
           <w:tcPr>
+            <w:tcW w:w="1651" w:type="dxa"/>
+            <w:tcBorders>
+              <w:top w:val="nil"/>
+              <w:left w:val="single" w:sz="4" w:space="0" w:color="auto"/>
+              <w:bottom w:val="single" w:sz="4" w:space="0" w:color="auto"/>
+              <w:right w:val="single" w:sz="4" w:space="0" w:color="auto"/>
+            </w:tcBorders>
+            <w:shd w:val="clear" w:color="auto" w:fill="auto"/>
+            <w:noWrap/>
+            <w:vAlign w:val="bottom"/>
+            <w:hideMark/>
+          </w:tcPr>
+          <w:p>
+            <w:pPr>
+              <w:spacing w:after="0"/>
+              <w:jc w:val="right"/>
+              <w:rPr>
+                <w:rFonts w:ascii="Calibri" w:eastAsia="Times New Roman" w:hAnsi="Calibri" w:cs="Calibri"/>
+                <w:color w:val="000000"/>
+                <w:lang w:eastAsia="de-DE"/>
+              </w:rPr>
+            </w:pPr>
+            <w:r>
+              <w:rPr>
+                <w:rFonts w:ascii="Calibri" w:eastAsia="Times New Roman" w:hAnsi="Calibri" w:cs="Calibri"/>
+                <w:color w:val="000000"/>
+                <w:lang w:eastAsia="de-DE"/>
+              </w:rPr>
+              <w:t>{{</w:t>
+            </w:r>
+            <w:proofErr w:type="spellStart"/>
+            <w:r>
+              <w:rPr>
+                <w:rFonts w:ascii="Calibri" w:eastAsia="Times New Roman" w:hAnsi="Calibri" w:cs="Calibri"/>
+                <w:color w:val="000000"/>
+                <w:lang w:eastAsia="de-DE"/>
+              </w:rPr>
+              <w:t>e_p_finSaldo</w:t>
+            </w:r>
+            <w:proofErr w:type="spellEnd"/>
+            <w:r>
+              <w:rPr>
+                <w:rFonts w:ascii="Calibri" w:eastAsia="Times New Roman" w:hAnsi="Calibri" w:cs="Calibri"/>
+                <w:color w:val="000000"/>
+                <w:lang w:eastAsia="de-DE"/>
+              </w:rPr>
+              <w:t>}}</w:t>
+            </w:r>
+          </w:p>
+        </w:tc>
+        <w:tc>
+          <w:tcPr>
             <w:tcW w:w="1589" w:type="dxa"/>
             <w:tcBorders>
               <w:top w:val="nil"/>
@@ -3069,34 +4029,49 @@
               <w:bottom w:val="single" w:sz="4" w:space="0" w:color="auto"/>
               <w:right w:val="single" w:sz="4" w:space="0" w:color="auto"/>
             </w:tcBorders>
-            <w:shd w:val="clear" w:color="auto" w:fill="auto"/>
-            <w:noWrap/>
-            <w:vAlign w:val="bottom"/>
-            <w:hideMark/>
-          </w:tcPr>
-          <w:p>
-            <w:pPr>
-              <w:spacing w:after="0"/>
-              <w:jc w:val="right"/>
-              <w:rPr>
-                <w:rFonts w:ascii="Calibri" w:eastAsia="Times New Roman" w:hAnsi="Calibri" w:cs="Calibri"/>
-                <w:color w:val="000000"/>
-                <w:lang w:eastAsia="de-DE"/>
-              </w:rPr>
-            </w:pPr>
-            <w:r>
-              <w:rPr>
-                <w:rFonts w:ascii="Calibri" w:eastAsia="Times New Roman" w:hAnsi="Calibri" w:cs="Calibri"/>
-                <w:color w:val="000000"/>
-                <w:lang w:eastAsia="de-DE"/>
-              </w:rPr>
-              <w:t>-116.600,00</w:t>
-            </w:r>
-          </w:p>
-        </w:tc>
-        <w:tc>
-          <w:tcPr>
-            <w:tcW w:w="1589" w:type="dxa"/>
+            <w:vAlign w:val="bottom"/>
+          </w:tcPr>
+          <w:p>
+            <w:pPr>
+              <w:spacing w:after="0"/>
+              <w:jc w:val="right"/>
+              <w:rPr>
+                <w:rFonts w:ascii="Calibri" w:eastAsia="Times New Roman" w:hAnsi="Calibri" w:cs="Calibri"/>
+                <w:color w:val="000000"/>
+                <w:lang w:eastAsia="de-DE"/>
+              </w:rPr>
+            </w:pPr>
+            <w:r>
+              <w:rPr>
+                <w:rFonts w:ascii="Calibri" w:eastAsia="Times New Roman" w:hAnsi="Calibri" w:cs="Calibri"/>
+                <w:color w:val="000000"/>
+                <w:lang w:eastAsia="de-DE"/>
+              </w:rPr>
+              <w:t>{{</w:t>
+            </w:r>
+            <w:proofErr w:type="spellStart"/>
+            <w:r>
+              <w:rPr>
+                <w:rFonts w:ascii="Calibri" w:eastAsia="Times New Roman" w:hAnsi="Calibri" w:cs="Calibri"/>
+                <w:color w:val="000000"/>
+                <w:lang w:eastAsia="de-DE"/>
+              </w:rPr>
+              <w:t>e_v_finSaldo</w:t>
+            </w:r>
+            <w:proofErr w:type="spellEnd"/>
+            <w:r>
+              <w:rPr>
+                <w:rFonts w:ascii="Calibri" w:eastAsia="Times New Roman" w:hAnsi="Calibri" w:cs="Calibri"/>
+                <w:color w:val="000000"/>
+                <w:lang w:eastAsia="de-DE"/>
+              </w:rPr>
+              <w:t>}}</w:t>
+            </w:r>
+          </w:p>
+        </w:tc>
+        <w:tc>
+          <w:tcPr>
+            <w:tcW w:w="1526" w:type="dxa"/>
             <w:tcBorders>
               <w:top w:val="nil"/>
               <w:left w:val="single" w:sz="4" w:space="0" w:color="auto"/>
@@ -3121,38 +4096,25 @@
                 <w:color w:val="000000"/>
                 <w:lang w:eastAsia="de-DE"/>
               </w:rPr>
-              <w:t>-123.000,00</w:t>
-            </w:r>
-          </w:p>
-        </w:tc>
-        <w:tc>
-          <w:tcPr>
-            <w:tcW w:w="1589" w:type="dxa"/>
-            <w:tcBorders>
-              <w:top w:val="nil"/>
-              <w:left w:val="single" w:sz="4" w:space="0" w:color="auto"/>
-              <w:bottom w:val="single" w:sz="4" w:space="0" w:color="auto"/>
-              <w:right w:val="single" w:sz="4" w:space="0" w:color="auto"/>
-            </w:tcBorders>
-            <w:vAlign w:val="bottom"/>
-          </w:tcPr>
-          <w:p>
-            <w:pPr>
-              <w:spacing w:after="0"/>
-              <w:jc w:val="right"/>
-              <w:rPr>
-                <w:rFonts w:ascii="Calibri" w:eastAsia="Times New Roman" w:hAnsi="Calibri" w:cs="Calibri"/>
-                <w:color w:val="000000"/>
-                <w:lang w:eastAsia="de-DE"/>
-              </w:rPr>
-            </w:pPr>
-            <w:r>
-              <w:rPr>
-                <w:rFonts w:ascii="Calibri" w:eastAsia="Times New Roman" w:hAnsi="Calibri" w:cs="Calibri"/>
-                <w:color w:val="000000"/>
-                <w:lang w:eastAsia="de-DE"/>
-              </w:rPr>
-              <w:t>-136.130,97</w:t>
+              <w:t>{{</w:t>
+            </w:r>
+            <w:proofErr w:type="spellStart"/>
+            <w:r>
+              <w:rPr>
+                <w:rFonts w:ascii="Calibri" w:eastAsia="Times New Roman" w:hAnsi="Calibri" w:cs="Calibri"/>
+                <w:color w:val="000000"/>
+                <w:lang w:eastAsia="de-DE"/>
+              </w:rPr>
+              <w:t>e_re_finSaldo</w:t>
+            </w:r>
+            <w:proofErr w:type="spellEnd"/>
+            <w:r>
+              <w:rPr>
+                <w:rFonts w:ascii="Calibri" w:eastAsia="Times New Roman" w:hAnsi="Calibri" w:cs="Calibri"/>
+                <w:color w:val="000000"/>
+                <w:lang w:eastAsia="de-DE"/>
+              </w:rPr>
+              <w:t>}}</w:t>
             </w:r>
           </w:p>
         </w:tc>
@@ -3163,7 +4125,7 @@
         </w:trPr>
         <w:tc>
           <w:tcPr>
-            <w:tcW w:w="562" w:type="dxa"/>
+            <w:tcW w:w="563" w:type="dxa"/>
             <w:tcBorders>
               <w:top w:val="single" w:sz="4" w:space="0" w:color="auto"/>
               <w:left w:val="single" w:sz="4" w:space="0" w:color="auto"/>
@@ -3231,6 +4193,58 @@
         </w:tc>
         <w:tc>
           <w:tcPr>
+            <w:tcW w:w="1651" w:type="dxa"/>
+            <w:tcBorders>
+              <w:top w:val="single" w:sz="4" w:space="0" w:color="auto"/>
+              <w:left w:val="single" w:sz="4" w:space="0" w:color="auto"/>
+              <w:bottom w:val="single" w:sz="4" w:space="0" w:color="auto"/>
+              <w:right w:val="single" w:sz="4" w:space="0" w:color="auto"/>
+            </w:tcBorders>
+            <w:shd w:val="clear" w:color="auto" w:fill="auto"/>
+            <w:noWrap/>
+            <w:vAlign w:val="bottom"/>
+            <w:hideMark/>
+          </w:tcPr>
+          <w:p>
+            <w:pPr>
+              <w:spacing w:after="0"/>
+              <w:jc w:val="right"/>
+              <w:rPr>
+                <w:rFonts w:ascii="Calibri" w:eastAsia="Times New Roman" w:hAnsi="Calibri" w:cs="Calibri"/>
+                <w:color w:val="000000"/>
+                <w:lang w:eastAsia="de-DE"/>
+              </w:rPr>
+            </w:pPr>
+            <w:r>
+              <w:rPr>
+                <w:rFonts w:ascii="Calibri" w:eastAsia="Times New Roman" w:hAnsi="Calibri" w:cs="Calibri"/>
+                <w:color w:val="000000"/>
+                <w:lang w:eastAsia="de-DE"/>
+              </w:rPr>
+              <w:t>{{</w:t>
+            </w:r>
+            <w:proofErr w:type="spellStart"/>
+            <w:r>
+              <w:rPr>
+                <w:rFonts w:ascii="Calibri" w:eastAsia="Times New Roman" w:hAnsi="Calibri" w:cs="Calibri"/>
+                <w:color w:val="000000"/>
+                <w:lang w:eastAsia="de-DE"/>
+              </w:rPr>
+              <w:t>e_p_ordErg</w:t>
+            </w:r>
+            <w:proofErr w:type="spellEnd"/>
+            <w:r>
+              <w:rPr>
+                <w:rFonts w:ascii="Calibri" w:eastAsia="Times New Roman" w:hAnsi="Calibri" w:cs="Calibri"/>
+                <w:color w:val="000000"/>
+                <w:lang w:eastAsia="de-DE"/>
+              </w:rPr>
+              <w:t>}}</w:t>
+            </w:r>
+          </w:p>
+        </w:tc>
+        <w:tc>
+          <w:tcPr>
             <w:tcW w:w="1589" w:type="dxa"/>
             <w:tcBorders>
               <w:top w:val="single" w:sz="4" w:space="0" w:color="auto"/>
@@ -3238,34 +4252,49 @@
               <w:bottom w:val="single" w:sz="4" w:space="0" w:color="auto"/>
               <w:right w:val="single" w:sz="4" w:space="0" w:color="auto"/>
             </w:tcBorders>
-            <w:shd w:val="clear" w:color="auto" w:fill="auto"/>
-            <w:noWrap/>
-            <w:vAlign w:val="bottom"/>
-            <w:hideMark/>
-          </w:tcPr>
-          <w:p>
-            <w:pPr>
-              <w:spacing w:after="0"/>
-              <w:jc w:val="right"/>
-              <w:rPr>
-                <w:rFonts w:ascii="Calibri" w:eastAsia="Times New Roman" w:hAnsi="Calibri" w:cs="Calibri"/>
-                <w:color w:val="000000"/>
-                <w:lang w:eastAsia="de-DE"/>
-              </w:rPr>
-            </w:pPr>
-            <w:r>
-              <w:rPr>
-                <w:rFonts w:ascii="Calibri" w:eastAsia="Times New Roman" w:hAnsi="Calibri" w:cs="Calibri"/>
-                <w:color w:val="000000"/>
-                <w:lang w:eastAsia="de-DE"/>
-              </w:rPr>
-              <w:t>646</w:t>
-            </w:r>
-          </w:p>
-        </w:tc>
-        <w:tc>
-          <w:tcPr>
-            <w:tcW w:w="1589" w:type="dxa"/>
+            <w:vAlign w:val="bottom"/>
+          </w:tcPr>
+          <w:p>
+            <w:pPr>
+              <w:spacing w:after="0"/>
+              <w:jc w:val="right"/>
+              <w:rPr>
+                <w:rFonts w:ascii="Calibri" w:eastAsia="Times New Roman" w:hAnsi="Calibri" w:cs="Calibri"/>
+                <w:color w:val="000000"/>
+                <w:lang w:eastAsia="de-DE"/>
+              </w:rPr>
+            </w:pPr>
+            <w:r>
+              <w:rPr>
+                <w:rFonts w:ascii="Calibri" w:eastAsia="Times New Roman" w:hAnsi="Calibri" w:cs="Calibri"/>
+                <w:color w:val="000000"/>
+                <w:lang w:eastAsia="de-DE"/>
+              </w:rPr>
+              <w:t>{{</w:t>
+            </w:r>
+            <w:proofErr w:type="spellStart"/>
+            <w:r>
+              <w:rPr>
+                <w:rFonts w:ascii="Calibri" w:eastAsia="Times New Roman" w:hAnsi="Calibri" w:cs="Calibri"/>
+                <w:color w:val="000000"/>
+                <w:lang w:eastAsia="de-DE"/>
+              </w:rPr>
+              <w:t>e_v_ordErg</w:t>
+            </w:r>
+            <w:proofErr w:type="spellEnd"/>
+            <w:r>
+              <w:rPr>
+                <w:rFonts w:ascii="Calibri" w:eastAsia="Times New Roman" w:hAnsi="Calibri" w:cs="Calibri"/>
+                <w:color w:val="000000"/>
+                <w:lang w:eastAsia="de-DE"/>
+              </w:rPr>
+              <w:t>}}</w:t>
+            </w:r>
+          </w:p>
+        </w:tc>
+        <w:tc>
+          <w:tcPr>
+            <w:tcW w:w="1526" w:type="dxa"/>
             <w:tcBorders>
               <w:top w:val="single" w:sz="4" w:space="0" w:color="auto"/>
               <w:left w:val="single" w:sz="4" w:space="0" w:color="auto"/>
@@ -3290,38 +4319,25 @@
                 <w:color w:val="000000"/>
                 <w:lang w:eastAsia="de-DE"/>
               </w:rPr>
-              <w:t>-797.635,00</w:t>
-            </w:r>
-          </w:p>
-        </w:tc>
-        <w:tc>
-          <w:tcPr>
-            <w:tcW w:w="1589" w:type="dxa"/>
-            <w:tcBorders>
-              <w:top w:val="single" w:sz="4" w:space="0" w:color="auto"/>
-              <w:left w:val="single" w:sz="4" w:space="0" w:color="auto"/>
-              <w:bottom w:val="single" w:sz="4" w:space="0" w:color="auto"/>
-              <w:right w:val="single" w:sz="4" w:space="0" w:color="auto"/>
-            </w:tcBorders>
-            <w:vAlign w:val="bottom"/>
-          </w:tcPr>
-          <w:p>
-            <w:pPr>
-              <w:spacing w:after="0"/>
-              <w:jc w:val="right"/>
-              <w:rPr>
-                <w:rFonts w:ascii="Calibri" w:eastAsia="Times New Roman" w:hAnsi="Calibri" w:cs="Calibri"/>
-                <w:color w:val="000000"/>
-                <w:lang w:eastAsia="de-DE"/>
-              </w:rPr>
-            </w:pPr>
-            <w:r>
-              <w:rPr>
-                <w:rFonts w:ascii="Calibri" w:eastAsia="Times New Roman" w:hAnsi="Calibri" w:cs="Calibri"/>
-                <w:color w:val="000000"/>
-                <w:lang w:eastAsia="de-DE"/>
-              </w:rPr>
-              <w:t>-273.650,96</w:t>
+              <w:t>{{</w:t>
+            </w:r>
+            <w:proofErr w:type="spellStart"/>
+            <w:r>
+              <w:rPr>
+                <w:rFonts w:ascii="Calibri" w:eastAsia="Times New Roman" w:hAnsi="Calibri" w:cs="Calibri"/>
+                <w:color w:val="000000"/>
+                <w:lang w:eastAsia="de-DE"/>
+              </w:rPr>
+              <w:t>e_re_ordErg</w:t>
+            </w:r>
+            <w:proofErr w:type="spellEnd"/>
+            <w:r>
+              <w:rPr>
+                <w:rFonts w:ascii="Calibri" w:eastAsia="Times New Roman" w:hAnsi="Calibri" w:cs="Calibri"/>
+                <w:color w:val="000000"/>
+                <w:lang w:eastAsia="de-DE"/>
+              </w:rPr>
+              <w:t>}}</w:t>
             </w:r>
           </w:p>
         </w:tc>
@@ -3332,7 +4348,7 @@
         </w:trPr>
         <w:tc>
           <w:tcPr>
-            <w:tcW w:w="562" w:type="dxa"/>
+            <w:tcW w:w="563" w:type="dxa"/>
             <w:tcBorders>
               <w:top w:val="nil"/>
               <w:left w:val="single" w:sz="4" w:space="0" w:color="auto"/>
@@ -3400,6 +4416,58 @@
         </w:tc>
         <w:tc>
           <w:tcPr>
+            <w:tcW w:w="1651" w:type="dxa"/>
+            <w:tcBorders>
+              <w:top w:val="nil"/>
+              <w:left w:val="single" w:sz="4" w:space="0" w:color="auto"/>
+              <w:bottom w:val="single" w:sz="4" w:space="0" w:color="auto"/>
+              <w:right w:val="single" w:sz="4" w:space="0" w:color="auto"/>
+            </w:tcBorders>
+            <w:shd w:val="clear" w:color="auto" w:fill="auto"/>
+            <w:noWrap/>
+            <w:vAlign w:val="bottom"/>
+            <w:hideMark/>
+          </w:tcPr>
+          <w:p>
+            <w:pPr>
+              <w:spacing w:after="0"/>
+              <w:jc w:val="right"/>
+              <w:rPr>
+                <w:rFonts w:ascii="Calibri" w:eastAsia="Times New Roman" w:hAnsi="Calibri" w:cs="Calibri"/>
+                <w:color w:val="000000"/>
+                <w:lang w:eastAsia="de-DE"/>
+              </w:rPr>
+            </w:pPr>
+            <w:r>
+              <w:rPr>
+                <w:rFonts w:ascii="Calibri" w:eastAsia="Times New Roman" w:hAnsi="Calibri" w:cs="Calibri"/>
+                <w:color w:val="000000"/>
+                <w:lang w:eastAsia="de-DE"/>
+              </w:rPr>
+              <w:t>{{</w:t>
+            </w:r>
+            <w:proofErr w:type="spellStart"/>
+            <w:r>
+              <w:rPr>
+                <w:rFonts w:ascii="Calibri" w:eastAsia="Times New Roman" w:hAnsi="Calibri" w:cs="Calibri"/>
+                <w:color w:val="000000"/>
+                <w:lang w:eastAsia="de-DE"/>
+              </w:rPr>
+              <w:t>e_p_je</w:t>
+            </w:r>
+            <w:proofErr w:type="spellEnd"/>
+            <w:r>
+              <w:rPr>
+                <w:rFonts w:ascii="Calibri" w:eastAsia="Times New Roman" w:hAnsi="Calibri" w:cs="Calibri"/>
+                <w:color w:val="000000"/>
+                <w:lang w:eastAsia="de-DE"/>
+              </w:rPr>
+              <w:t>}}</w:t>
+            </w:r>
+          </w:p>
+        </w:tc>
+        <w:tc>
+          <w:tcPr>
             <w:tcW w:w="1589" w:type="dxa"/>
             <w:tcBorders>
               <w:top w:val="nil"/>
@@ -3407,34 +4475,49 @@
               <w:bottom w:val="single" w:sz="4" w:space="0" w:color="auto"/>
               <w:right w:val="single" w:sz="4" w:space="0" w:color="auto"/>
             </w:tcBorders>
-            <w:shd w:val="clear" w:color="auto" w:fill="auto"/>
-            <w:noWrap/>
-            <w:vAlign w:val="bottom"/>
-            <w:hideMark/>
-          </w:tcPr>
-          <w:p>
-            <w:pPr>
-              <w:spacing w:after="0"/>
-              <w:jc w:val="right"/>
-              <w:rPr>
-                <w:rFonts w:ascii="Calibri" w:eastAsia="Times New Roman" w:hAnsi="Calibri" w:cs="Calibri"/>
-                <w:color w:val="000000"/>
-                <w:lang w:eastAsia="de-DE"/>
-              </w:rPr>
-            </w:pPr>
-            <w:r>
-              <w:rPr>
-                <w:rFonts w:ascii="Calibri" w:eastAsia="Times New Roman" w:hAnsi="Calibri" w:cs="Calibri"/>
-                <w:color w:val="000000"/>
-                <w:lang w:eastAsia="de-DE"/>
-              </w:rPr>
-              <w:t>646</w:t>
-            </w:r>
-          </w:p>
-        </w:tc>
-        <w:tc>
-          <w:tcPr>
-            <w:tcW w:w="1589" w:type="dxa"/>
+            <w:vAlign w:val="bottom"/>
+          </w:tcPr>
+          <w:p>
+            <w:pPr>
+              <w:spacing w:after="0"/>
+              <w:jc w:val="right"/>
+              <w:rPr>
+                <w:rFonts w:ascii="Calibri" w:eastAsia="Times New Roman" w:hAnsi="Calibri" w:cs="Calibri"/>
+                <w:color w:val="000000"/>
+                <w:lang w:eastAsia="de-DE"/>
+              </w:rPr>
+            </w:pPr>
+            <w:r>
+              <w:rPr>
+                <w:rFonts w:ascii="Calibri" w:eastAsia="Times New Roman" w:hAnsi="Calibri" w:cs="Calibri"/>
+                <w:color w:val="000000"/>
+                <w:lang w:eastAsia="de-DE"/>
+              </w:rPr>
+              <w:t>{{</w:t>
+            </w:r>
+            <w:proofErr w:type="spellStart"/>
+            <w:r>
+              <w:rPr>
+                <w:rFonts w:ascii="Calibri" w:eastAsia="Times New Roman" w:hAnsi="Calibri" w:cs="Calibri"/>
+                <w:color w:val="000000"/>
+                <w:lang w:eastAsia="de-DE"/>
+              </w:rPr>
+              <w:t>e_v_je</w:t>
+            </w:r>
+            <w:proofErr w:type="spellEnd"/>
+            <w:r>
+              <w:rPr>
+                <w:rFonts w:ascii="Calibri" w:eastAsia="Times New Roman" w:hAnsi="Calibri" w:cs="Calibri"/>
+                <w:color w:val="000000"/>
+                <w:lang w:eastAsia="de-DE"/>
+              </w:rPr>
+              <w:t>}}</w:t>
+            </w:r>
+          </w:p>
+        </w:tc>
+        <w:tc>
+          <w:tcPr>
+            <w:tcW w:w="1526" w:type="dxa"/>
             <w:tcBorders>
               <w:top w:val="nil"/>
               <w:left w:val="single" w:sz="4" w:space="0" w:color="auto"/>
@@ -3459,47 +4542,32 @@
                 <w:color w:val="000000"/>
                 <w:lang w:eastAsia="de-DE"/>
               </w:rPr>
-              <w:t>-797.635,00</w:t>
-            </w:r>
-          </w:p>
-        </w:tc>
-        <w:tc>
-          <w:tcPr>
-            <w:tcW w:w="1589" w:type="dxa"/>
-            <w:tcBorders>
-              <w:top w:val="nil"/>
-              <w:left w:val="single" w:sz="4" w:space="0" w:color="auto"/>
-              <w:bottom w:val="single" w:sz="4" w:space="0" w:color="auto"/>
-              <w:right w:val="single" w:sz="4" w:space="0" w:color="auto"/>
-            </w:tcBorders>
-            <w:vAlign w:val="bottom"/>
-          </w:tcPr>
-          <w:p>
-            <w:pPr>
-              <w:spacing w:after="0"/>
-              <w:jc w:val="right"/>
-              <w:rPr>
-                <w:rFonts w:ascii="Calibri" w:eastAsia="Times New Roman" w:hAnsi="Calibri" w:cs="Calibri"/>
-                <w:color w:val="000000"/>
-                <w:lang w:eastAsia="de-DE"/>
-              </w:rPr>
-            </w:pPr>
-            <w:r>
-              <w:rPr>
-                <w:rFonts w:ascii="Calibri" w:eastAsia="Times New Roman" w:hAnsi="Calibri" w:cs="Calibri"/>
-                <w:color w:val="000000"/>
-                <w:lang w:eastAsia="de-DE"/>
-              </w:rPr>
-              <w:t>-273.650,96</w:t>
+              <w:t>{{</w:t>
+            </w:r>
+            <w:proofErr w:type="spellStart"/>
+            <w:r>
+              <w:rPr>
+                <w:rFonts w:ascii="Calibri" w:eastAsia="Times New Roman" w:hAnsi="Calibri" w:cs="Calibri"/>
+                <w:color w:val="000000"/>
+                <w:lang w:eastAsia="de-DE"/>
+              </w:rPr>
+              <w:t>e_re_je</w:t>
+            </w:r>
+            <w:proofErr w:type="spellEnd"/>
+            <w:r>
+              <w:rPr>
+                <w:rFonts w:ascii="Calibri" w:eastAsia="Times New Roman" w:hAnsi="Calibri" w:cs="Calibri"/>
+                <w:color w:val="000000"/>
+                <w:lang w:eastAsia="de-DE"/>
+              </w:rPr>
+              <w:t>}}</w:t>
             </w:r>
           </w:p>
         </w:tc>
       </w:tr>
+      <w:bookmarkEnd w:id="0"/>
     </w:tbl>
-    <w:p>
-      <w:bookmarkStart w:id="0" w:name="_GoBack"/>
-      <w:bookmarkEnd w:id="0"/>
-    </w:p>
+    <w:p/>
     <w:sectPr>
       <w:pgSz w:w="11906" w:h="16838"/>
       <w:pgMar w:top="1417" w:right="1417" w:bottom="1134" w:left="1417" w:header="708" w:footer="708" w:gutter="0"/>

</xml_diff>